<commit_message>
made animations for enemy, again
</commit_message>
<xml_diff>
--- a/Assets/GDD Alien Attack.docx
+++ b/Assets/GDD Alien Attack.docx
@@ -281,155 +281,6 @@
           <w:between w:val="nil"/>
         </w:pBdr>
         <w:ind w:left="360"/>
-        <w:jc w:val="center"/>
-        <w:rPr>
-          <w:sz w:val="26"/>
-          <w:szCs w:val="26"/>
-        </w:rPr>
-      </w:pPr>
-      <w:r>
-        <w:rPr>
-          <w:sz w:val="26"/>
-          <w:szCs w:val="26"/>
-        </w:rPr>
-        <w:t>Revision: 0.0.1</w:t>
-      </w:r>
-    </w:p>
-    <w:p>
-      <w:pPr>
-        <w:pBdr>
-          <w:top w:val="nil"/>
-          <w:left w:val="nil"/>
-          <w:bottom w:val="nil"/>
-          <w:right w:val="nil"/>
-          <w:between w:val="nil"/>
-        </w:pBdr>
-        <w:ind w:left="360"/>
-        <w:jc w:val="center"/>
-        <w:rPr>
-          <w:sz w:val="26"/>
-          <w:szCs w:val="26"/>
-        </w:rPr>
-      </w:pPr>
-    </w:p>
-    <w:p>
-      <w:pPr>
-        <w:pBdr>
-          <w:top w:val="nil"/>
-          <w:left w:val="nil"/>
-          <w:bottom w:val="nil"/>
-          <w:right w:val="nil"/>
-          <w:between w:val="nil"/>
-        </w:pBdr>
-        <w:ind w:left="360"/>
-        <w:jc w:val="center"/>
-        <w:rPr>
-          <w:sz w:val="26"/>
-          <w:szCs w:val="26"/>
-        </w:rPr>
-      </w:pPr>
-      <w:r>
-        <w:rPr>
-          <w:sz w:val="26"/>
-          <w:szCs w:val="26"/>
-        </w:rPr>
-        <w:t>GDD Template Written by: Benjamin “</w:t>
-      </w:r>
-      <w:proofErr w:type="spellStart"/>
-      <w:r>
-        <w:rPr>
-          <w:sz w:val="26"/>
-          <w:szCs w:val="26"/>
-        </w:rPr>
-        <w:t>HeadClot</w:t>
-      </w:r>
-      <w:proofErr w:type="spellEnd"/>
-      <w:r>
-        <w:rPr>
-          <w:sz w:val="26"/>
-          <w:szCs w:val="26"/>
-        </w:rPr>
-        <w:t>” Stanley</w:t>
-      </w:r>
-    </w:p>
-    <w:p>
-      <w:pPr>
-        <w:pBdr>
-          <w:top w:val="nil"/>
-          <w:left w:val="nil"/>
-          <w:bottom w:val="nil"/>
-          <w:right w:val="nil"/>
-          <w:between w:val="nil"/>
-        </w:pBdr>
-        <w:ind w:left="360"/>
-        <w:jc w:val="center"/>
-        <w:rPr>
-          <w:sz w:val="26"/>
-          <w:szCs w:val="26"/>
-        </w:rPr>
-      </w:pPr>
-    </w:p>
-    <w:p>
-      <w:pPr>
-        <w:pBdr>
-          <w:top w:val="nil"/>
-          <w:left w:val="nil"/>
-          <w:bottom w:val="nil"/>
-          <w:right w:val="nil"/>
-          <w:between w:val="nil"/>
-        </w:pBdr>
-        <w:ind w:left="360"/>
-        <w:jc w:val="center"/>
-        <w:rPr>
-          <w:sz w:val="26"/>
-          <w:szCs w:val="26"/>
-        </w:rPr>
-      </w:pPr>
-    </w:p>
-    <w:p>
-      <w:pPr>
-        <w:pBdr>
-          <w:top w:val="nil"/>
-          <w:left w:val="nil"/>
-          <w:bottom w:val="nil"/>
-          <w:right w:val="nil"/>
-          <w:between w:val="nil"/>
-        </w:pBdr>
-        <w:ind w:left="360"/>
-        <w:jc w:val="center"/>
-        <w:rPr>
-          <w:sz w:val="26"/>
-          <w:szCs w:val="26"/>
-        </w:rPr>
-      </w:pPr>
-      <w:r>
-        <w:rPr>
-          <w:sz w:val="26"/>
-          <w:szCs w:val="26"/>
-        </w:rPr>
-        <w:t xml:space="preserve">Reformatted by: Brandon </w:t>
-      </w:r>
-      <w:proofErr w:type="spellStart"/>
-      <w:r>
-        <w:rPr>
-          <w:sz w:val="26"/>
-          <w:szCs w:val="26"/>
-        </w:rPr>
-        <w:t>Fedie</w:t>
-      </w:r>
-      <w:proofErr w:type="spellEnd"/>
-    </w:p>
-    <w:p>
-      <w:pPr>
-        <w:pBdr>
-          <w:top w:val="nil"/>
-          <w:left w:val="nil"/>
-          <w:bottom w:val="nil"/>
-          <w:right w:val="nil"/>
-          <w:between w:val="nil"/>
-        </w:pBdr>
-        <w:ind w:left="360"/>
-        <w:jc w:val="center"/>
         <w:rPr>
           <w:sz w:val="26"/>
           <w:szCs w:val="26"/>
@@ -1302,6 +1153,9 @@
       <w:r>
         <w:t xml:space="preserve">Game theme is “Darkness”, and the game is </w:t>
       </w:r>
+      <w:r>
+        <w:t xml:space="preserve">3D </w:t>
+      </w:r>
       <w:proofErr w:type="gramStart"/>
       <w:r>
         <w:t>Top Down</w:t>
@@ -1359,7 +1213,7 @@
         </w:pBdr>
       </w:pPr>
       <w:r>
-        <w:t>&lt;Gameplay Mechanic #1&gt;</w:t>
+        <w:t>Alien Attack 3D is top-down shooter where player controls a futuristic space marine on a mission to get home from alien planet.</w:t>
       </w:r>
     </w:p>
     <w:p>
@@ -1377,7 +1231,7 @@
         </w:pBdr>
       </w:pPr>
       <w:r>
-        <w:t>&lt;Gameplay Mechanic #2&gt;</w:t>
+        <w:t>Player uses a keyboard and mouse or a game controller to move his character and aim his weapons.</w:t>
       </w:r>
     </w:p>
     <w:p>
@@ -1395,7 +1249,7 @@
         </w:pBdr>
       </w:pPr>
       <w:r>
-        <w:t>&lt;Gameplay Mechanic #3&gt;</w:t>
+        <w:t>Weapons have limited ammunition. Ammo crates scattered around the level allow players to restock.</w:t>
       </w:r>
     </w:p>
     <w:p>
@@ -1413,7 +1267,7 @@
         </w:pBdr>
       </w:pPr>
       <w:r>
-        <w:t>&lt;Gameplay Mechanic #4&gt;</w:t>
+        <w:t>The game is organized into waves of increasing difficulty.</w:t>
       </w:r>
     </w:p>
     <w:p>
@@ -1825,6 +1679,7 @@
       <w:bookmarkStart w:id="11" w:name="_vcjmntatozet" w:colFirst="0" w:colLast="0"/>
       <w:bookmarkEnd w:id="11"/>
       <w:r>
+        <w:lastRenderedPageBreak/>
         <w:t>Influences (Brief)</w:t>
       </w:r>
     </w:p>
@@ -1863,14 +1718,15 @@
       <w:r>
         <w:t xml:space="preserve">Game called “Dead </w:t>
       </w:r>
-      <w:proofErr w:type="gramStart"/>
       <w:r>
         <w:t>Nation</w:t>
       </w:r>
-      <w:proofErr w:type="gramEnd"/>
       <w:r>
         <w:t>”</w:t>
       </w:r>
+      <w:r>
+        <w:t>.</w:t>
+      </w:r>
     </w:p>
     <w:p>
       <w:pPr>
@@ -1905,7 +1761,6 @@
         </w:pBdr>
       </w:pPr>
       <w:r>
-        <w:lastRenderedPageBreak/>
         <w:t>&lt;Influence #2&gt;</w:t>
       </w:r>
     </w:p>
@@ -1924,7 +1779,7 @@
         </w:pBdr>
       </w:pPr>
       <w:r>
-        <w:t>&lt;Medium&gt; (Television, Games, Literature, Movies, etc.)</w:t>
+        <w:t>Game called “X-Com”.</w:t>
       </w:r>
     </w:p>
     <w:p>
@@ -1942,115 +1797,7 @@
         </w:pBdr>
       </w:pPr>
       <w:r>
-        <w:t>&lt;Explain why this is an influence in one paragraph or less&gt;</w:t>
-      </w:r>
-    </w:p>
-    <w:p>
-      <w:pPr>
-        <w:numPr>
-          <w:ilvl w:val="1"/>
-          <w:numId w:val="1"/>
-        </w:numPr>
-        <w:pBdr>
-          <w:top w:val="nil"/>
-          <w:left w:val="nil"/>
-          <w:bottom w:val="nil"/>
-          <w:right w:val="nil"/>
-          <w:between w:val="nil"/>
-        </w:pBdr>
-      </w:pPr>
-      <w:r>
-        <w:t>&lt;Influence #3&gt;</w:t>
-      </w:r>
-    </w:p>
-    <w:p>
-      <w:pPr>
-        <w:numPr>
-          <w:ilvl w:val="2"/>
-          <w:numId w:val="1"/>
-        </w:numPr>
-        <w:pBdr>
-          <w:top w:val="nil"/>
-          <w:left w:val="nil"/>
-          <w:bottom w:val="nil"/>
-          <w:right w:val="nil"/>
-          <w:between w:val="nil"/>
-        </w:pBdr>
-      </w:pPr>
-      <w:r>
-        <w:t>&lt;Medium&gt; (Television, Games, Literature, Movies, etc.)</w:t>
-      </w:r>
-    </w:p>
-    <w:p>
-      <w:pPr>
-        <w:numPr>
-          <w:ilvl w:val="2"/>
-          <w:numId w:val="1"/>
-        </w:numPr>
-        <w:pBdr>
-          <w:top w:val="nil"/>
-          <w:left w:val="nil"/>
-          <w:bottom w:val="nil"/>
-          <w:right w:val="nil"/>
-          <w:between w:val="nil"/>
-        </w:pBdr>
-      </w:pPr>
-      <w:r>
-        <w:t>&lt;Explain why this is an influence in one paragraph or less&gt;</w:t>
-      </w:r>
-    </w:p>
-    <w:p>
-      <w:pPr>
-        <w:numPr>
-          <w:ilvl w:val="1"/>
-          <w:numId w:val="1"/>
-        </w:numPr>
-        <w:pBdr>
-          <w:top w:val="nil"/>
-          <w:left w:val="nil"/>
-          <w:bottom w:val="nil"/>
-          <w:right w:val="nil"/>
-          <w:between w:val="nil"/>
-        </w:pBdr>
-      </w:pPr>
-      <w:r>
-        <w:t>&lt;Influence #4&gt;</w:t>
-      </w:r>
-    </w:p>
-    <w:p>
-      <w:pPr>
-        <w:numPr>
-          <w:ilvl w:val="2"/>
-          <w:numId w:val="1"/>
-        </w:numPr>
-        <w:pBdr>
-          <w:top w:val="nil"/>
-          <w:left w:val="nil"/>
-          <w:bottom w:val="nil"/>
-          <w:right w:val="nil"/>
-          <w:between w:val="nil"/>
-        </w:pBdr>
-      </w:pPr>
-      <w:r>
-        <w:t>&lt;Medium&gt; (Television, Games, Literature, Movies, etc.)</w:t>
-      </w:r>
-    </w:p>
-    <w:p>
-      <w:pPr>
-        <w:numPr>
-          <w:ilvl w:val="2"/>
-          <w:numId w:val="1"/>
-        </w:numPr>
-        <w:pBdr>
-          <w:top w:val="nil"/>
-          <w:left w:val="nil"/>
-          <w:bottom w:val="nil"/>
-          <w:right w:val="nil"/>
-          <w:between w:val="nil"/>
-        </w:pBdr>
-      </w:pPr>
-      <w:r>
-        <w:t>&lt;Explain why this is an influence in one paragraph or less&gt;</w:t>
+        <w:t>Graphics are pretty much the same.</w:t>
       </w:r>
     </w:p>
     <w:p>
@@ -2120,31 +1867,7 @@
         <w:rPr>
           <w:rFonts w:asciiTheme="majorHAnsi" w:eastAsia="Times New Roman" w:hAnsiTheme="majorHAnsi" w:cstheme="majorHAnsi"/>
         </w:rPr>
-        <w:t xml:space="preserve">You have been dropped on an alien planet, where a game awaits you. In this game, you are supposed to survive the </w:t>
-      </w:r>
-      <w:r>
-        <w:rPr>
-          <w:rFonts w:asciiTheme="majorHAnsi" w:eastAsia="Times New Roman" w:hAnsiTheme="majorHAnsi" w:cstheme="majorHAnsi"/>
-        </w:rPr>
-        <w:t>levels</w:t>
-      </w:r>
-      <w:r>
-        <w:rPr>
-          <w:rFonts w:asciiTheme="majorHAnsi" w:eastAsia="Times New Roman" w:hAnsiTheme="majorHAnsi" w:cstheme="majorHAnsi"/>
-        </w:rPr>
-        <w:t xml:space="preserve"> made for you. These </w:t>
-      </w:r>
-      <w:r>
-        <w:rPr>
-          <w:rFonts w:asciiTheme="majorHAnsi" w:eastAsia="Times New Roman" w:hAnsiTheme="majorHAnsi" w:cstheme="majorHAnsi"/>
-        </w:rPr>
-        <w:t>levels</w:t>
-      </w:r>
-      <w:r>
-        <w:rPr>
-          <w:rFonts w:asciiTheme="majorHAnsi" w:eastAsia="Times New Roman" w:hAnsiTheme="majorHAnsi" w:cstheme="majorHAnsi"/>
-        </w:rPr>
-        <w:t xml:space="preserve"> contain enemies and cannons. Different aliens will try to kill you. If you make it to the end, you get to go back to your home planet.</w:t>
+        <w:t>You have been dropped on an alien planet, where a game awaits you. In this game, you are supposed to survive the levels made for you. These levels contain enemies and cannons. Different aliens will try to kill you. If you make it to the end, you get to go back to your home planet.</w:t>
       </w:r>
     </w:p>
     <w:p>
@@ -2175,23 +1898,17 @@
           <w:right w:val="nil"/>
           <w:between w:val="nil"/>
         </w:pBdr>
-        <w:ind w:left="360"/>
-      </w:pPr>
-      <w:r>
-        <w:t>&lt;Two-Three paragraph description&gt;</w:t>
-      </w:r>
-    </w:p>
-    <w:p>
-      <w:pPr>
-        <w:pBdr>
-          <w:top w:val="nil"/>
-          <w:left w:val="nil"/>
-          <w:bottom w:val="nil"/>
-          <w:right w:val="nil"/>
-          <w:between w:val="nil"/>
-        </w:pBdr>
-        <w:ind w:left="360"/>
-      </w:pPr>
+        <w:ind w:left="360" w:firstLine="0"/>
+      </w:pPr>
+      <w:r>
+        <w:t xml:space="preserve">Alien </w:t>
+      </w:r>
+      <w:r>
+        <w:t>Attack</w:t>
+      </w:r>
+      <w:r>
+        <w:t xml:space="preserve"> is an immersive and intense gaming experience that drops players onto a hostile alien planet. Tasked with surviving a series of challenging levels, players must navigate treacherous terrain, defeat relentless alien enemies, and evade deadly cannon fire.</w:t>
+      </w:r>
     </w:p>
     <w:p>
       <w:pPr>
@@ -2223,10 +1940,32 @@
           <w:right w:val="nil"/>
           <w:between w:val="nil"/>
         </w:pBdr>
-        <w:ind w:left="360"/>
-      </w:pPr>
-      <w:r>
-        <w:t>&lt;Four-Six paragraph project description&gt;</w:t>
+        <w:ind w:left="360" w:firstLine="0"/>
+        <w:rPr>
+          <w:sz w:val="26"/>
+          <w:szCs w:val="26"/>
+        </w:rPr>
+      </w:pPr>
+      <w:r>
+        <w:t>Each level presents a unique set of challenges, ranging from stealth segments to all-out battles against waves of enemies.</w:t>
+      </w:r>
+      <w:r>
+        <w:t xml:space="preserve"> </w:t>
+      </w:r>
+      <w:r>
+        <w:t>Intense boss battles punctuate the game, requiring players to identify weaknesses and exploit patterns to emerge victorious.</w:t>
+      </w:r>
+      <w:r>
+        <w:t xml:space="preserve"> </w:t>
+      </w:r>
+      <w:r>
+        <w:t>Limited resources, such as health packs and ammo, force players to make strategic decisions about when to engage enemies and when to conserve resources.</w:t>
+      </w:r>
+      <w:r>
+        <w:t xml:space="preserve"> </w:t>
+      </w:r>
+      <w:r>
+        <w:t>A visually striking alien world is brought to life with cutting-edge graphics, showcasing detailed environments, realistic lighting, and impressive alien designs.</w:t>
       </w:r>
     </w:p>
     <w:p>
@@ -2260,6 +1999,265 @@
           <w:szCs w:val="26"/>
         </w:rPr>
       </w:pPr>
+      <w:r>
+        <w:br w:type="page"/>
+      </w:r>
+    </w:p>
+    <w:p>
+      <w:pPr>
+        <w:pStyle w:val="Otsikko1"/>
+        <w:pBdr>
+          <w:top w:val="nil"/>
+          <w:left w:val="nil"/>
+          <w:bottom w:val="nil"/>
+          <w:right w:val="nil"/>
+          <w:between w:val="nil"/>
+        </w:pBdr>
+        <w:ind w:left="360" w:hanging="360"/>
+      </w:pPr>
+      <w:bookmarkStart w:id="15" w:name="_s4h84uy3suza" w:colFirst="0" w:colLast="0"/>
+      <w:bookmarkEnd w:id="15"/>
+      <w:r>
+        <w:lastRenderedPageBreak/>
+        <w:t>What sets this project apart?</w:t>
+      </w:r>
+    </w:p>
+    <w:p>
+      <w:pPr>
+        <w:numPr>
+          <w:ilvl w:val="1"/>
+          <w:numId w:val="1"/>
+        </w:numPr>
+        <w:pBdr>
+          <w:top w:val="nil"/>
+          <w:left w:val="nil"/>
+          <w:bottom w:val="nil"/>
+          <w:right w:val="nil"/>
+          <w:between w:val="nil"/>
+        </w:pBdr>
+      </w:pPr>
+      <w:r>
+        <w:rPr>
+          <w:rStyle w:val="Voimakas"/>
+        </w:rPr>
+        <w:t>Challenging Boss Battles</w:t>
+      </w:r>
+    </w:p>
+    <w:p>
+      <w:pPr>
+        <w:numPr>
+          <w:ilvl w:val="1"/>
+          <w:numId w:val="1"/>
+        </w:numPr>
+        <w:pBdr>
+          <w:top w:val="nil"/>
+          <w:left w:val="nil"/>
+          <w:bottom w:val="nil"/>
+          <w:right w:val="nil"/>
+          <w:between w:val="nil"/>
+        </w:pBdr>
+      </w:pPr>
+      <w:r>
+        <w:rPr>
+          <w:rStyle w:val="Voimakas"/>
+        </w:rPr>
+        <w:t>Detailed and Evocative Environments</w:t>
+      </w:r>
+    </w:p>
+    <w:p>
+      <w:pPr>
+        <w:numPr>
+          <w:ilvl w:val="1"/>
+          <w:numId w:val="1"/>
+        </w:numPr>
+        <w:pBdr>
+          <w:top w:val="nil"/>
+          <w:left w:val="nil"/>
+          <w:bottom w:val="nil"/>
+          <w:right w:val="nil"/>
+          <w:between w:val="nil"/>
+        </w:pBdr>
+      </w:pPr>
+      <w:r>
+        <w:rPr>
+          <w:rStyle w:val="Voimakas"/>
+        </w:rPr>
+        <w:t>Resource Management</w:t>
+      </w:r>
+    </w:p>
+    <w:p>
+      <w:pPr>
+        <w:numPr>
+          <w:ilvl w:val="1"/>
+          <w:numId w:val="1"/>
+        </w:numPr>
+        <w:pBdr>
+          <w:top w:val="nil"/>
+          <w:left w:val="nil"/>
+          <w:bottom w:val="nil"/>
+          <w:right w:val="nil"/>
+          <w:between w:val="nil"/>
+        </w:pBdr>
+      </w:pPr>
+      <w:r>
+        <w:rPr>
+          <w:rStyle w:val="Voimakas"/>
+        </w:rPr>
+        <w:t>Unforgettable Experience</w:t>
+      </w:r>
+    </w:p>
+    <w:p>
+      <w:pPr>
+        <w:pBdr>
+          <w:top w:val="nil"/>
+          <w:left w:val="nil"/>
+          <w:bottom w:val="nil"/>
+          <w:right w:val="nil"/>
+          <w:between w:val="nil"/>
+        </w:pBdr>
+        <w:ind w:firstLine="0"/>
+      </w:pPr>
+    </w:p>
+    <w:p>
+      <w:pPr>
+        <w:pBdr>
+          <w:top w:val="nil"/>
+          <w:left w:val="nil"/>
+          <w:bottom w:val="nil"/>
+          <w:right w:val="nil"/>
+          <w:between w:val="nil"/>
+        </w:pBdr>
+        <w:ind w:left="360"/>
+      </w:pPr>
+    </w:p>
+    <w:p>
+      <w:pPr>
+        <w:pStyle w:val="Otsikko2"/>
+        <w:numPr>
+          <w:ilvl w:val="0"/>
+          <w:numId w:val="1"/>
+        </w:numPr>
+        <w:pBdr>
+          <w:top w:val="nil"/>
+          <w:left w:val="nil"/>
+          <w:bottom w:val="nil"/>
+          <w:right w:val="nil"/>
+          <w:between w:val="nil"/>
+        </w:pBdr>
+      </w:pPr>
+      <w:bookmarkStart w:id="16" w:name="_a8x4s87df6uk" w:colFirst="0" w:colLast="0"/>
+      <w:bookmarkEnd w:id="16"/>
+      <w:r>
+        <w:t>Core Gameplay Mechanics (Detailed)</w:t>
+      </w:r>
+    </w:p>
+    <w:p>
+      <w:pPr>
+        <w:numPr>
+          <w:ilvl w:val="1"/>
+          <w:numId w:val="1"/>
+        </w:numPr>
+        <w:pBdr>
+          <w:top w:val="nil"/>
+          <w:left w:val="nil"/>
+          <w:bottom w:val="nil"/>
+          <w:right w:val="nil"/>
+          <w:between w:val="nil"/>
+        </w:pBdr>
+      </w:pPr>
+      <w:r>
+        <w:t>&lt;Core Game Mechanic #1&gt;</w:t>
+      </w:r>
+    </w:p>
+    <w:p>
+      <w:pPr>
+        <w:numPr>
+          <w:ilvl w:val="2"/>
+          <w:numId w:val="1"/>
+        </w:numPr>
+        <w:pBdr>
+          <w:top w:val="nil"/>
+          <w:left w:val="nil"/>
+          <w:bottom w:val="nil"/>
+          <w:right w:val="nil"/>
+          <w:between w:val="nil"/>
+        </w:pBdr>
+      </w:pPr>
+      <w:r>
+        <w:t>Players start each level in an expansive and intricately designed environment on the alien planet.</w:t>
+      </w:r>
+    </w:p>
+    <w:p>
+      <w:pPr>
+        <w:numPr>
+          <w:ilvl w:val="2"/>
+          <w:numId w:val="1"/>
+        </w:numPr>
+        <w:pBdr>
+          <w:top w:val="nil"/>
+          <w:left w:val="nil"/>
+          <w:bottom w:val="nil"/>
+          <w:right w:val="nil"/>
+          <w:between w:val="nil"/>
+        </w:pBdr>
+      </w:pPr>
+      <w:r>
+        <w:t>They can move freely within the environment, using a combination of keyboard or controller inputs to navigate.</w:t>
+      </w:r>
+    </w:p>
+    <w:p>
+      <w:pPr>
+        <w:numPr>
+          <w:ilvl w:val="1"/>
+          <w:numId w:val="1"/>
+        </w:numPr>
+        <w:pBdr>
+          <w:top w:val="nil"/>
+          <w:left w:val="nil"/>
+          <w:bottom w:val="nil"/>
+          <w:right w:val="nil"/>
+          <w:between w:val="nil"/>
+        </w:pBdr>
+      </w:pPr>
+      <w:r>
+        <w:t>&lt;Core Game Mechanic #3&gt;</w:t>
+      </w:r>
+    </w:p>
+    <w:p>
+      <w:pPr>
+        <w:numPr>
+          <w:ilvl w:val="2"/>
+          <w:numId w:val="1"/>
+        </w:numPr>
+        <w:pBdr>
+          <w:top w:val="nil"/>
+          <w:left w:val="nil"/>
+          <w:bottom w:val="nil"/>
+          <w:right w:val="nil"/>
+          <w:between w:val="nil"/>
+        </w:pBdr>
+      </w:pPr>
+      <w:r>
+        <w:t>Players need to manage limited resources, such as ammunition and health packs, throughout levels.</w:t>
+      </w:r>
+    </w:p>
+    <w:p>
+      <w:pPr>
+        <w:numPr>
+          <w:ilvl w:val="2"/>
+          <w:numId w:val="1"/>
+        </w:numPr>
+        <w:pBdr>
+          <w:top w:val="nil"/>
+          <w:left w:val="nil"/>
+          <w:bottom w:val="nil"/>
+          <w:right w:val="nil"/>
+          <w:between w:val="nil"/>
+        </w:pBdr>
+      </w:pPr>
+      <w:r>
+        <w:t>Tactical decision-making is crucial, ensuring players have enough resources for encounters and challenges.</w:t>
+      </w:r>
     </w:p>
     <w:p>
       <w:pPr>
@@ -2292,11 +2290,32 @@
         </w:pBdr>
         <w:ind w:left="360" w:hanging="360"/>
       </w:pPr>
-      <w:bookmarkStart w:id="15" w:name="_s4h84uy3suza" w:colFirst="0" w:colLast="0"/>
-      <w:bookmarkEnd w:id="15"/>
+      <w:bookmarkStart w:id="17" w:name="_6pmf08ssy6y0" w:colFirst="0" w:colLast="0"/>
+      <w:bookmarkEnd w:id="17"/>
       <w:r>
         <w:lastRenderedPageBreak/>
-        <w:t>What sets this project apart?</w:t>
+        <w:t>Story and Gameplay</w:t>
+      </w:r>
+    </w:p>
+    <w:p>
+      <w:pPr>
+        <w:pStyle w:val="Otsikko2"/>
+        <w:numPr>
+          <w:ilvl w:val="0"/>
+          <w:numId w:val="1"/>
+        </w:numPr>
+        <w:pBdr>
+          <w:top w:val="nil"/>
+          <w:left w:val="nil"/>
+          <w:bottom w:val="nil"/>
+          <w:right w:val="nil"/>
+          <w:between w:val="nil"/>
+        </w:pBdr>
+      </w:pPr>
+      <w:bookmarkStart w:id="18" w:name="_ctv1wxi9dpll" w:colFirst="0" w:colLast="0"/>
+      <w:bookmarkEnd w:id="18"/>
+      <w:r>
+        <w:t>Story (Brief)</w:t>
       </w:r>
     </w:p>
     <w:p>
@@ -2312,9 +2331,51 @@
           <w:right w:val="nil"/>
           <w:between w:val="nil"/>
         </w:pBdr>
-      </w:pPr>
-      <w:r>
-        <w:t>&lt;Reason #1&gt;</w:t>
+        <w:ind w:left="360"/>
+      </w:pPr>
+      <w:r>
+        <w:t>Convict</w:t>
+      </w:r>
+      <w:r>
+        <w:t xml:space="preserve"> is abandoned in hostile alien planet, where he is being tested in a deadly game. Aliens try to kill him, but home is what drives him forward. If he gets to kill all aliens, he is going home.</w:t>
+      </w:r>
+    </w:p>
+    <w:p>
+      <w:pPr>
+        <w:pBdr>
+          <w:top w:val="nil"/>
+          <w:left w:val="nil"/>
+          <w:bottom w:val="nil"/>
+          <w:right w:val="nil"/>
+          <w:between w:val="nil"/>
+        </w:pBdr>
+        <w:ind w:left="360"/>
+        <w:rPr>
+          <w:sz w:val="26"/>
+          <w:szCs w:val="26"/>
+          <w:lang w:val="en-US"/>
+        </w:rPr>
+      </w:pPr>
+    </w:p>
+    <w:p>
+      <w:pPr>
+        <w:pStyle w:val="Otsikko2"/>
+        <w:numPr>
+          <w:ilvl w:val="0"/>
+          <w:numId w:val="1"/>
+        </w:numPr>
+        <w:pBdr>
+          <w:top w:val="nil"/>
+          <w:left w:val="nil"/>
+          <w:bottom w:val="nil"/>
+          <w:right w:val="nil"/>
+          <w:between w:val="nil"/>
+        </w:pBdr>
+      </w:pPr>
+      <w:bookmarkStart w:id="19" w:name="_kqt2h5q76zyt" w:colFirst="0" w:colLast="0"/>
+      <w:bookmarkEnd w:id="19"/>
+      <w:r>
+        <w:t>Story (Detailed)</w:t>
       </w:r>
     </w:p>
     <w:p>
@@ -2323,323 +2384,6 @@
           <w:ilvl w:val="1"/>
           <w:numId w:val="1"/>
         </w:numPr>
-        <w:pBdr>
-          <w:top w:val="nil"/>
-          <w:left w:val="nil"/>
-          <w:bottom w:val="nil"/>
-          <w:right w:val="nil"/>
-          <w:between w:val="nil"/>
-        </w:pBdr>
-      </w:pPr>
-      <w:r>
-        <w:t>&lt;Reason #2&gt;</w:t>
-      </w:r>
-    </w:p>
-    <w:p>
-      <w:pPr>
-        <w:numPr>
-          <w:ilvl w:val="1"/>
-          <w:numId w:val="1"/>
-        </w:numPr>
-        <w:pBdr>
-          <w:top w:val="nil"/>
-          <w:left w:val="nil"/>
-          <w:bottom w:val="nil"/>
-          <w:right w:val="nil"/>
-          <w:between w:val="nil"/>
-        </w:pBdr>
-      </w:pPr>
-      <w:r>
-        <w:t>&lt;Reason #3&gt;</w:t>
-      </w:r>
-    </w:p>
-    <w:p>
-      <w:pPr>
-        <w:numPr>
-          <w:ilvl w:val="1"/>
-          <w:numId w:val="1"/>
-        </w:numPr>
-        <w:pBdr>
-          <w:top w:val="nil"/>
-          <w:left w:val="nil"/>
-          <w:bottom w:val="nil"/>
-          <w:right w:val="nil"/>
-          <w:between w:val="nil"/>
-        </w:pBdr>
-      </w:pPr>
-      <w:r>
-        <w:t>&lt;Reason #4&gt;</w:t>
-      </w:r>
-    </w:p>
-    <w:p>
-      <w:pPr>
-        <w:numPr>
-          <w:ilvl w:val="1"/>
-          <w:numId w:val="1"/>
-        </w:numPr>
-        <w:pBdr>
-          <w:top w:val="nil"/>
-          <w:left w:val="nil"/>
-          <w:bottom w:val="nil"/>
-          <w:right w:val="nil"/>
-          <w:between w:val="nil"/>
-        </w:pBdr>
-      </w:pPr>
-      <w:r>
-        <w:t>&lt;etc.&gt;</w:t>
-      </w:r>
-    </w:p>
-    <w:p>
-      <w:pPr>
-        <w:pBdr>
-          <w:top w:val="nil"/>
-          <w:left w:val="nil"/>
-          <w:bottom w:val="nil"/>
-          <w:right w:val="nil"/>
-          <w:between w:val="nil"/>
-        </w:pBdr>
-        <w:ind w:left="360"/>
-      </w:pPr>
-    </w:p>
-    <w:p>
-      <w:pPr>
-        <w:pStyle w:val="Otsikko2"/>
-        <w:numPr>
-          <w:ilvl w:val="0"/>
-          <w:numId w:val="1"/>
-        </w:numPr>
-        <w:pBdr>
-          <w:top w:val="nil"/>
-          <w:left w:val="nil"/>
-          <w:bottom w:val="nil"/>
-          <w:right w:val="nil"/>
-          <w:between w:val="nil"/>
-        </w:pBdr>
-      </w:pPr>
-      <w:bookmarkStart w:id="16" w:name="_a8x4s87df6uk" w:colFirst="0" w:colLast="0"/>
-      <w:bookmarkEnd w:id="16"/>
-      <w:r>
-        <w:t>Core Gameplay Mechanics (Detailed)</w:t>
-      </w:r>
-    </w:p>
-    <w:p>
-      <w:pPr>
-        <w:numPr>
-          <w:ilvl w:val="1"/>
-          <w:numId w:val="1"/>
-        </w:numPr>
-        <w:pBdr>
-          <w:top w:val="nil"/>
-          <w:left w:val="nil"/>
-          <w:bottom w:val="nil"/>
-          <w:right w:val="nil"/>
-          <w:between w:val="nil"/>
-        </w:pBdr>
-      </w:pPr>
-      <w:r>
-        <w:t>&lt;Core Game Mechanic #1&gt;</w:t>
-      </w:r>
-    </w:p>
-    <w:p>
-      <w:pPr>
-        <w:numPr>
-          <w:ilvl w:val="2"/>
-          <w:numId w:val="1"/>
-        </w:numPr>
-        <w:pBdr>
-          <w:top w:val="nil"/>
-          <w:left w:val="nil"/>
-          <w:bottom w:val="nil"/>
-          <w:right w:val="nil"/>
-          <w:between w:val="nil"/>
-        </w:pBdr>
-      </w:pPr>
-      <w:r>
-        <w:t>&lt;Details&gt; /Describe in 2 Paragraphs or less/</w:t>
-      </w:r>
-    </w:p>
-    <w:p>
-      <w:pPr>
-        <w:numPr>
-          <w:ilvl w:val="2"/>
-          <w:numId w:val="1"/>
-        </w:numPr>
-        <w:pBdr>
-          <w:top w:val="nil"/>
-          <w:left w:val="nil"/>
-          <w:bottom w:val="nil"/>
-          <w:right w:val="nil"/>
-          <w:between w:val="nil"/>
-        </w:pBdr>
-      </w:pPr>
-      <w:r>
-        <w:t>&lt;How it works&gt; /Describe in 2 Paragraphs or less/</w:t>
-      </w:r>
-    </w:p>
-    <w:p>
-      <w:pPr>
-        <w:numPr>
-          <w:ilvl w:val="1"/>
-          <w:numId w:val="1"/>
-        </w:numPr>
-        <w:pBdr>
-          <w:top w:val="nil"/>
-          <w:left w:val="nil"/>
-          <w:bottom w:val="nil"/>
-          <w:right w:val="nil"/>
-          <w:between w:val="nil"/>
-        </w:pBdr>
-      </w:pPr>
-      <w:r>
-        <w:t>&lt;Core Game Mechanic #2&gt;</w:t>
-      </w:r>
-    </w:p>
-    <w:p>
-      <w:pPr>
-        <w:numPr>
-          <w:ilvl w:val="2"/>
-          <w:numId w:val="1"/>
-        </w:numPr>
-        <w:pBdr>
-          <w:top w:val="nil"/>
-          <w:left w:val="nil"/>
-          <w:bottom w:val="nil"/>
-          <w:right w:val="nil"/>
-          <w:between w:val="nil"/>
-        </w:pBdr>
-      </w:pPr>
-      <w:r>
-        <w:t>&lt;Details&gt; /Describe in 2 Paragraphs or less/</w:t>
-      </w:r>
-    </w:p>
-    <w:p>
-      <w:pPr>
-        <w:numPr>
-          <w:ilvl w:val="2"/>
-          <w:numId w:val="1"/>
-        </w:numPr>
-        <w:pBdr>
-          <w:top w:val="nil"/>
-          <w:left w:val="nil"/>
-          <w:bottom w:val="nil"/>
-          <w:right w:val="nil"/>
-          <w:between w:val="nil"/>
-        </w:pBdr>
-      </w:pPr>
-      <w:r>
-        <w:t>&lt;How it works&gt; /Describe in 2 Paragraphs or less/</w:t>
-      </w:r>
-    </w:p>
-    <w:p>
-      <w:pPr>
-        <w:numPr>
-          <w:ilvl w:val="1"/>
-          <w:numId w:val="1"/>
-        </w:numPr>
-        <w:pBdr>
-          <w:top w:val="nil"/>
-          <w:left w:val="nil"/>
-          <w:bottom w:val="nil"/>
-          <w:right w:val="nil"/>
-          <w:between w:val="nil"/>
-        </w:pBdr>
-      </w:pPr>
-      <w:r>
-        <w:t>&lt;Core Game Mechanic #3&gt;</w:t>
-      </w:r>
-    </w:p>
-    <w:p>
-      <w:pPr>
-        <w:numPr>
-          <w:ilvl w:val="2"/>
-          <w:numId w:val="1"/>
-        </w:numPr>
-        <w:pBdr>
-          <w:top w:val="nil"/>
-          <w:left w:val="nil"/>
-          <w:bottom w:val="nil"/>
-          <w:right w:val="nil"/>
-          <w:between w:val="nil"/>
-        </w:pBdr>
-      </w:pPr>
-      <w:r>
-        <w:t>&lt;Details&gt; /Describe in 2 Paragraphs or less/</w:t>
-      </w:r>
-    </w:p>
-    <w:p>
-      <w:pPr>
-        <w:numPr>
-          <w:ilvl w:val="2"/>
-          <w:numId w:val="1"/>
-        </w:numPr>
-        <w:pBdr>
-          <w:top w:val="nil"/>
-          <w:left w:val="nil"/>
-          <w:bottom w:val="nil"/>
-          <w:right w:val="nil"/>
-          <w:between w:val="nil"/>
-        </w:pBdr>
-      </w:pPr>
-      <w:r>
-        <w:t>&lt;How it works&gt; /Describe in 2 Paragraphs or less/</w:t>
-      </w:r>
-    </w:p>
-    <w:p>
-      <w:pPr>
-        <w:numPr>
-          <w:ilvl w:val="1"/>
-          <w:numId w:val="1"/>
-        </w:numPr>
-        <w:pBdr>
-          <w:top w:val="nil"/>
-          <w:left w:val="nil"/>
-          <w:bottom w:val="nil"/>
-          <w:right w:val="nil"/>
-          <w:between w:val="nil"/>
-        </w:pBdr>
-      </w:pPr>
-      <w:r>
-        <w:t>&lt;Core Game Mechanic #4&gt;</w:t>
-      </w:r>
-    </w:p>
-    <w:p>
-      <w:pPr>
-        <w:numPr>
-          <w:ilvl w:val="2"/>
-          <w:numId w:val="1"/>
-        </w:numPr>
-        <w:pBdr>
-          <w:top w:val="nil"/>
-          <w:left w:val="nil"/>
-          <w:bottom w:val="nil"/>
-          <w:right w:val="nil"/>
-          <w:between w:val="nil"/>
-        </w:pBdr>
-      </w:pPr>
-      <w:r>
-        <w:t>&lt;Details&gt; /Describe in 2 Paragraphs or less/</w:t>
-      </w:r>
-    </w:p>
-    <w:p>
-      <w:pPr>
-        <w:numPr>
-          <w:ilvl w:val="2"/>
-          <w:numId w:val="1"/>
-        </w:numPr>
-        <w:pBdr>
-          <w:top w:val="nil"/>
-          <w:left w:val="nil"/>
-          <w:bottom w:val="nil"/>
-          <w:right w:val="nil"/>
-          <w:between w:val="nil"/>
-        </w:pBdr>
-      </w:pPr>
-      <w:r>
-        <w:t>&lt;How it works&gt; /Describe in 2 Paragraphs or less/</w:t>
-      </w:r>
-    </w:p>
-    <w:p>
-      <w:pPr>
         <w:pBdr>
           <w:top w:val="nil"/>
           <w:left w:val="nil"/>
@@ -2654,27 +2398,22 @@
         </w:rPr>
       </w:pPr>
       <w:r>
-        <w:br w:type="page"/>
-      </w:r>
-    </w:p>
-    <w:p>
-      <w:pPr>
-        <w:pStyle w:val="Otsikko1"/>
-        <w:pBdr>
-          <w:top w:val="nil"/>
-          <w:left w:val="nil"/>
-          <w:bottom w:val="nil"/>
-          <w:right w:val="nil"/>
-          <w:between w:val="nil"/>
-        </w:pBdr>
-        <w:ind w:left="360" w:hanging="360"/>
-      </w:pPr>
-      <w:bookmarkStart w:id="17" w:name="_6pmf08ssy6y0" w:colFirst="0" w:colLast="0"/>
-      <w:bookmarkEnd w:id="17"/>
-      <w:r>
-        <w:lastRenderedPageBreak/>
-        <w:t>Story and Gameplay</w:t>
-      </w:r>
+        <w:t>The player is a condemned prisoner who is sent to an alien planet to play a game with aliens. If he wins the game, he wins his freedom. Aliens are trying to kill him, and there are many, many of them. Various weapons have been left in the area for the player, which make the game easier for the player. If the player wins, he is being transported to his home planet.</w:t>
+      </w:r>
+    </w:p>
+    <w:p>
+      <w:pPr>
+        <w:pBdr>
+          <w:top w:val="nil"/>
+          <w:left w:val="nil"/>
+          <w:bottom w:val="nil"/>
+          <w:right w:val="nil"/>
+          <w:between w:val="nil"/>
+        </w:pBdr>
+        <w:ind w:left="720"/>
+      </w:pPr>
+      <w:bookmarkStart w:id="20" w:name="_ejtq4v6r30ui" w:colFirst="0" w:colLast="0"/>
+      <w:bookmarkEnd w:id="20"/>
     </w:p>
     <w:p>
       <w:pPr>
@@ -2691,10 +2430,10 @@
           <w:between w:val="nil"/>
         </w:pBdr>
       </w:pPr>
-      <w:bookmarkStart w:id="18" w:name="_ctv1wxi9dpll" w:colFirst="0" w:colLast="0"/>
-      <w:bookmarkEnd w:id="18"/>
-      <w:r>
-        <w:t>Story (Brief)</w:t>
+      <w:bookmarkStart w:id="21" w:name="_cl69l94amjmx" w:colFirst="0" w:colLast="0"/>
+      <w:bookmarkEnd w:id="21"/>
+      <w:r>
+        <w:t>Gameplay (Detailed)</w:t>
       </w:r>
     </w:p>
     <w:p>
@@ -2703,29 +2442,6 @@
           <w:ilvl w:val="1"/>
           <w:numId w:val="1"/>
         </w:numPr>
-        <w:pBdr>
-          <w:top w:val="nil"/>
-          <w:left w:val="nil"/>
-          <w:bottom w:val="nil"/>
-          <w:right w:val="nil"/>
-          <w:between w:val="nil"/>
-        </w:pBdr>
-        <w:ind w:left="360"/>
-      </w:pPr>
-      <w:r>
-        <w:t xml:space="preserve">&lt;The Summary or </w:t>
-      </w:r>
-      <w:proofErr w:type="gramStart"/>
-      <w:r>
-        <w:t>TL;DR</w:t>
-      </w:r>
-      <w:proofErr w:type="gramEnd"/>
-      <w:r>
-        <w:t xml:space="preserve"> version of below&gt;</w:t>
-      </w:r>
-    </w:p>
-    <w:p>
-      <w:pPr>
         <w:pBdr>
           <w:top w:val="nil"/>
           <w:left w:val="nil"/>
@@ -2739,83 +2455,26 @@
           <w:szCs w:val="26"/>
         </w:rPr>
       </w:pPr>
-    </w:p>
-    <w:p>
-      <w:pPr>
-        <w:pStyle w:val="Otsikko2"/>
-        <w:numPr>
-          <w:ilvl w:val="0"/>
-          <w:numId w:val="1"/>
-        </w:numPr>
-        <w:pBdr>
-          <w:top w:val="nil"/>
-          <w:left w:val="nil"/>
-          <w:bottom w:val="nil"/>
-          <w:right w:val="nil"/>
-          <w:between w:val="nil"/>
-        </w:pBdr>
-      </w:pPr>
-      <w:bookmarkStart w:id="19" w:name="_kqt2h5q76zyt" w:colFirst="0" w:colLast="0"/>
-      <w:bookmarkEnd w:id="19"/>
-      <w:r>
-        <w:t>Story (Detailed)</w:t>
-      </w:r>
-    </w:p>
-    <w:p>
-      <w:pPr>
-        <w:numPr>
-          <w:ilvl w:val="1"/>
-          <w:numId w:val="1"/>
-        </w:numPr>
-        <w:pBdr>
-          <w:top w:val="nil"/>
-          <w:left w:val="nil"/>
-          <w:bottom w:val="nil"/>
-          <w:right w:val="nil"/>
-          <w:between w:val="nil"/>
-        </w:pBdr>
-        <w:ind w:left="360"/>
-      </w:pPr>
-      <w:r>
-        <w:t>/Go into as much detail as needs be/</w:t>
-      </w:r>
-    </w:p>
-    <w:p>
-      <w:pPr>
-        <w:numPr>
-          <w:ilvl w:val="1"/>
-          <w:numId w:val="1"/>
-        </w:numPr>
-        <w:pBdr>
-          <w:top w:val="nil"/>
-          <w:left w:val="nil"/>
-          <w:bottom w:val="nil"/>
-          <w:right w:val="nil"/>
-          <w:between w:val="nil"/>
-        </w:pBdr>
-        <w:ind w:left="360"/>
-      </w:pPr>
-      <w:r>
-        <w:t>/Spare no detail/</w:t>
-      </w:r>
-    </w:p>
-    <w:p>
-      <w:pPr>
-        <w:numPr>
-          <w:ilvl w:val="1"/>
-          <w:numId w:val="1"/>
-        </w:numPr>
-        <w:pBdr>
-          <w:top w:val="nil"/>
-          <w:left w:val="nil"/>
-          <w:bottom w:val="nil"/>
-          <w:right w:val="nil"/>
-          <w:between w:val="nil"/>
-        </w:pBdr>
-        <w:ind w:left="360"/>
-      </w:pPr>
-      <w:r>
-        <w:t>/Use Mind Mapping software to get your point across/</w:t>
+      <w:r>
+        <w:t xml:space="preserve">Alien </w:t>
+      </w:r>
+      <w:r>
+        <w:t>Attack</w:t>
+      </w:r>
+      <w:r>
+        <w:t xml:space="preserve"> offers a multifaceted gameplay experience. Combining exploration</w:t>
+      </w:r>
+      <w:r>
+        <w:t xml:space="preserve"> and</w:t>
+      </w:r>
+      <w:r>
+        <w:t xml:space="preserve"> combat, players engage with an immersive narrative and a dynamic environment. </w:t>
+      </w:r>
+      <w:r>
+        <w:t>C</w:t>
+      </w:r>
+      <w:r>
+        <w:t>ombat mechanics, and challenging encounters with enemies and bosses create a rich and diverse gaming experience. Through resource management, and combat mastery, players embark on an unforgettable journey of survival, discovery, and escape from the alien planet.</w:t>
       </w:r>
     </w:p>
     <w:p>
@@ -2833,6 +2492,32 @@
           <w:szCs w:val="26"/>
         </w:rPr>
       </w:pPr>
+      <w:r>
+        <w:br w:type="page"/>
+      </w:r>
+    </w:p>
+    <w:p>
+      <w:pPr>
+        <w:pStyle w:val="Otsikko1"/>
+        <w:pBdr>
+          <w:top w:val="nil"/>
+          <w:left w:val="nil"/>
+          <w:bottom w:val="nil"/>
+          <w:right w:val="nil"/>
+          <w:between w:val="nil"/>
+        </w:pBdr>
+        <w:ind w:left="360" w:hanging="360"/>
+        <w:rPr>
+          <w:sz w:val="26"/>
+          <w:szCs w:val="26"/>
+        </w:rPr>
+      </w:pPr>
+      <w:bookmarkStart w:id="22" w:name="_6m1256af7s3j" w:colFirst="0" w:colLast="0"/>
+      <w:bookmarkEnd w:id="22"/>
+      <w:r>
+        <w:lastRenderedPageBreak/>
+        <w:t>Assets Needed</w:t>
+      </w:r>
     </w:p>
     <w:p>
       <w:pPr>
@@ -2849,10 +2534,12 @@
           <w:between w:val="nil"/>
         </w:pBdr>
       </w:pPr>
-      <w:bookmarkStart w:id="20" w:name="_ejtq4v6r30ui" w:colFirst="0" w:colLast="0"/>
-      <w:bookmarkEnd w:id="20"/>
-      <w:r>
-        <w:t>Gameplay (Brief)</w:t>
+      <w:bookmarkStart w:id="23" w:name="_qfwqb39wa32t" w:colFirst="0" w:colLast="0"/>
+      <w:bookmarkStart w:id="24" w:name="_xdk2cy4n4ovn" w:colFirst="0" w:colLast="0"/>
+      <w:bookmarkEnd w:id="23"/>
+      <w:bookmarkEnd w:id="24"/>
+      <w:r>
+        <w:t>3D</w:t>
       </w:r>
     </w:p>
     <w:p>
@@ -2868,23 +2555,194 @@
           <w:right w:val="nil"/>
           <w:between w:val="nil"/>
         </w:pBdr>
+      </w:pPr>
+      <w:r>
+        <w:t>Character List</w:t>
+      </w:r>
+    </w:p>
+    <w:p>
+      <w:pPr>
+        <w:numPr>
+          <w:ilvl w:val="2"/>
+          <w:numId w:val="1"/>
+        </w:numPr>
+        <w:pBdr>
+          <w:top w:val="nil"/>
+          <w:left w:val="nil"/>
+          <w:bottom w:val="nil"/>
+          <w:right w:val="nil"/>
+          <w:between w:val="nil"/>
+        </w:pBdr>
+      </w:pPr>
+      <w:r>
+        <w:t>Alex Orion</w:t>
+      </w:r>
+    </w:p>
+    <w:p>
+      <w:pPr>
+        <w:numPr>
+          <w:ilvl w:val="2"/>
+          <w:numId w:val="1"/>
+        </w:numPr>
+        <w:pBdr>
+          <w:top w:val="nil"/>
+          <w:left w:val="nil"/>
+          <w:bottom w:val="nil"/>
+          <w:right w:val="nil"/>
+          <w:between w:val="nil"/>
+        </w:pBdr>
+      </w:pPr>
+      <w:proofErr w:type="spellStart"/>
+      <w:r>
+        <w:t>Xyralin</w:t>
+      </w:r>
+      <w:proofErr w:type="spellEnd"/>
+      <w:r>
+        <w:t xml:space="preserve"> Marauders</w:t>
+      </w:r>
+    </w:p>
+    <w:p>
+      <w:pPr>
+        <w:numPr>
+          <w:ilvl w:val="2"/>
+          <w:numId w:val="1"/>
+        </w:numPr>
+        <w:pBdr>
+          <w:top w:val="nil"/>
+          <w:left w:val="nil"/>
+          <w:bottom w:val="nil"/>
+          <w:right w:val="nil"/>
+          <w:between w:val="nil"/>
+        </w:pBdr>
+      </w:pPr>
+      <w:proofErr w:type="spellStart"/>
+      <w:r>
+        <w:t>Nebulon</w:t>
+      </w:r>
+      <w:proofErr w:type="spellEnd"/>
+      <w:r>
+        <w:t xml:space="preserve"> Ravagers</w:t>
+      </w:r>
+    </w:p>
+    <w:p>
+      <w:pPr>
+        <w:numPr>
+          <w:ilvl w:val="2"/>
+          <w:numId w:val="1"/>
+        </w:numPr>
+        <w:pBdr>
+          <w:top w:val="nil"/>
+          <w:left w:val="nil"/>
+          <w:bottom w:val="nil"/>
+          <w:right w:val="nil"/>
+          <w:between w:val="nil"/>
+        </w:pBdr>
+      </w:pPr>
+      <w:r>
+        <w:t>Celestial Harbingers</w:t>
+      </w:r>
+    </w:p>
+    <w:p>
+      <w:pPr>
+        <w:numPr>
+          <w:ilvl w:val="1"/>
+          <w:numId w:val="1"/>
+        </w:numPr>
+        <w:pBdr>
+          <w:top w:val="nil"/>
+          <w:left w:val="nil"/>
+          <w:bottom w:val="nil"/>
+          <w:right w:val="nil"/>
+          <w:between w:val="nil"/>
+        </w:pBdr>
+      </w:pPr>
+      <w:r>
+        <w:t>Environmental Art Lists</w:t>
+      </w:r>
+    </w:p>
+    <w:p>
+      <w:pPr>
+        <w:numPr>
+          <w:ilvl w:val="2"/>
+          <w:numId w:val="1"/>
+        </w:numPr>
+        <w:pBdr>
+          <w:top w:val="nil"/>
+          <w:left w:val="nil"/>
+          <w:bottom w:val="nil"/>
+          <w:right w:val="nil"/>
+          <w:between w:val="nil"/>
+        </w:pBdr>
+      </w:pPr>
+      <w:r>
+        <w:t>Maintenance Hall</w:t>
+      </w:r>
+    </w:p>
+    <w:p>
+      <w:pPr>
+        <w:numPr>
+          <w:ilvl w:val="2"/>
+          <w:numId w:val="1"/>
+        </w:numPr>
+        <w:pBdr>
+          <w:top w:val="nil"/>
+          <w:left w:val="nil"/>
+          <w:bottom w:val="nil"/>
+          <w:right w:val="nil"/>
+          <w:between w:val="nil"/>
+        </w:pBdr>
+      </w:pPr>
+      <w:r>
+        <w:t>Space Dock</w:t>
+      </w:r>
+    </w:p>
+    <w:p>
+      <w:pPr>
+        <w:numPr>
+          <w:ilvl w:val="2"/>
+          <w:numId w:val="1"/>
+        </w:numPr>
+        <w:pBdr>
+          <w:top w:val="nil"/>
+          <w:left w:val="nil"/>
+          <w:bottom w:val="nil"/>
+          <w:right w:val="nil"/>
+          <w:between w:val="nil"/>
+        </w:pBdr>
+      </w:pPr>
+      <w:r>
+        <w:t>Aliens</w:t>
+      </w:r>
+    </w:p>
+    <w:p>
+      <w:pPr>
+        <w:numPr>
+          <w:ilvl w:val="2"/>
+          <w:numId w:val="1"/>
+        </w:numPr>
+        <w:pBdr>
+          <w:top w:val="nil"/>
+          <w:left w:val="nil"/>
+          <w:bottom w:val="nil"/>
+          <w:right w:val="nil"/>
+          <w:between w:val="nil"/>
+        </w:pBdr>
+      </w:pPr>
+      <w:r>
+        <w:t>etc.</w:t>
+      </w:r>
+    </w:p>
+    <w:p>
+      <w:pPr>
+        <w:pBdr>
+          <w:top w:val="nil"/>
+          <w:left w:val="nil"/>
+          <w:bottom w:val="nil"/>
+          <w:right w:val="nil"/>
+          <w:between w:val="nil"/>
+        </w:pBdr>
         <w:ind w:left="360"/>
       </w:pPr>
-      <w:r>
-        <w:t>&lt;The Summary version of below&gt;</w:t>
-      </w:r>
-    </w:p>
-    <w:p>
-      <w:pPr>
-        <w:pBdr>
-          <w:top w:val="nil"/>
-          <w:left w:val="nil"/>
-          <w:bottom w:val="nil"/>
-          <w:right w:val="nil"/>
-          <w:between w:val="nil"/>
-        </w:pBdr>
-        <w:ind w:left="360"/>
-      </w:pPr>
     </w:p>
     <w:p>
       <w:pPr>
@@ -2901,10 +2759,10 @@
           <w:between w:val="nil"/>
         </w:pBdr>
       </w:pPr>
-      <w:bookmarkStart w:id="21" w:name="_cl69l94amjmx" w:colFirst="0" w:colLast="0"/>
-      <w:bookmarkEnd w:id="21"/>
-      <w:r>
-        <w:t>Gameplay (Detailed)</w:t>
+      <w:bookmarkStart w:id="25" w:name="_f8xx8iwg5gs9" w:colFirst="0" w:colLast="0"/>
+      <w:bookmarkEnd w:id="25"/>
+      <w:r>
+        <w:t>Sound</w:t>
       </w:r>
     </w:p>
     <w:p>
@@ -2920,10 +2778,189 @@
           <w:right w:val="nil"/>
           <w:between w:val="nil"/>
         </w:pBdr>
-        <w:ind w:left="360"/>
-      </w:pPr>
-      <w:r>
-        <w:t>/Go into as much detail as needs be/</w:t>
+      </w:pPr>
+      <w:r>
+        <w:t>Sound List (Ambient)</w:t>
+      </w:r>
+    </w:p>
+    <w:p>
+      <w:pPr>
+        <w:numPr>
+          <w:ilvl w:val="2"/>
+          <w:numId w:val="1"/>
+        </w:numPr>
+        <w:pBdr>
+          <w:top w:val="nil"/>
+          <w:left w:val="nil"/>
+          <w:bottom w:val="nil"/>
+          <w:right w:val="nil"/>
+          <w:between w:val="nil"/>
+        </w:pBdr>
+      </w:pPr>
+      <w:r>
+        <w:t>Outside</w:t>
+      </w:r>
+    </w:p>
+    <w:p>
+      <w:pPr>
+        <w:numPr>
+          <w:ilvl w:val="3"/>
+          <w:numId w:val="1"/>
+        </w:numPr>
+        <w:pBdr>
+          <w:top w:val="nil"/>
+          <w:left w:val="nil"/>
+          <w:bottom w:val="nil"/>
+          <w:right w:val="nil"/>
+          <w:between w:val="nil"/>
+        </w:pBdr>
+      </w:pPr>
+      <w:r>
+        <w:t>The sounds of spaceships flying past</w:t>
+      </w:r>
+    </w:p>
+    <w:p>
+      <w:pPr>
+        <w:numPr>
+          <w:ilvl w:val="3"/>
+          <w:numId w:val="1"/>
+        </w:numPr>
+        <w:pBdr>
+          <w:top w:val="nil"/>
+          <w:left w:val="nil"/>
+          <w:bottom w:val="nil"/>
+          <w:right w:val="nil"/>
+          <w:between w:val="nil"/>
+        </w:pBdr>
+      </w:pPr>
+      <w:r>
+        <w:t>The crackle of a space storm and the sounds of space rain</w:t>
+      </w:r>
+    </w:p>
+    <w:p>
+      <w:pPr>
+        <w:numPr>
+          <w:ilvl w:val="3"/>
+          <w:numId w:val="1"/>
+        </w:numPr>
+        <w:pBdr>
+          <w:top w:val="nil"/>
+          <w:left w:val="nil"/>
+          <w:bottom w:val="nil"/>
+          <w:right w:val="nil"/>
+          <w:between w:val="nil"/>
+        </w:pBdr>
+      </w:pPr>
+      <w:r>
+        <w:t>The sounds of meteor showers</w:t>
+      </w:r>
+    </w:p>
+    <w:p>
+      <w:pPr>
+        <w:numPr>
+          <w:ilvl w:val="3"/>
+          <w:numId w:val="1"/>
+        </w:numPr>
+        <w:pBdr>
+          <w:top w:val="nil"/>
+          <w:left w:val="nil"/>
+          <w:bottom w:val="nil"/>
+          <w:right w:val="nil"/>
+          <w:between w:val="nil"/>
+        </w:pBdr>
+      </w:pPr>
+      <w:r>
+        <w:t>etc.</w:t>
+      </w:r>
+    </w:p>
+    <w:p>
+      <w:pPr>
+        <w:numPr>
+          <w:ilvl w:val="2"/>
+          <w:numId w:val="1"/>
+        </w:numPr>
+        <w:pBdr>
+          <w:top w:val="nil"/>
+          <w:left w:val="nil"/>
+          <w:bottom w:val="nil"/>
+          <w:right w:val="nil"/>
+          <w:between w:val="nil"/>
+        </w:pBdr>
+      </w:pPr>
+      <w:r>
+        <w:t>Inside</w:t>
+      </w:r>
+    </w:p>
+    <w:p>
+      <w:pPr>
+        <w:numPr>
+          <w:ilvl w:val="3"/>
+          <w:numId w:val="1"/>
+        </w:numPr>
+        <w:pBdr>
+          <w:top w:val="nil"/>
+          <w:left w:val="nil"/>
+          <w:bottom w:val="nil"/>
+          <w:right w:val="nil"/>
+          <w:between w:val="nil"/>
+        </w:pBdr>
+      </w:pPr>
+      <w:r>
+        <w:t>The constant hum of the spaceship and the sounds of the machines</w:t>
+      </w:r>
+    </w:p>
+    <w:p>
+      <w:pPr>
+        <w:numPr>
+          <w:ilvl w:val="3"/>
+          <w:numId w:val="1"/>
+        </w:numPr>
+        <w:pBdr>
+          <w:top w:val="nil"/>
+          <w:left w:val="nil"/>
+          <w:bottom w:val="nil"/>
+          <w:right w:val="nil"/>
+          <w:between w:val="nil"/>
+        </w:pBdr>
+      </w:pPr>
+      <w:r>
+        <w:t>Sounds of buttons, switches, and screens</w:t>
+      </w:r>
+    </w:p>
+    <w:p>
+      <w:pPr>
+        <w:numPr>
+          <w:ilvl w:val="3"/>
+          <w:numId w:val="1"/>
+        </w:numPr>
+        <w:pBdr>
+          <w:top w:val="nil"/>
+          <w:left w:val="nil"/>
+          <w:bottom w:val="nil"/>
+          <w:right w:val="nil"/>
+          <w:between w:val="nil"/>
+        </w:pBdr>
+      </w:pPr>
+      <w:r>
+        <w:t>Radio transmissions, message reception and communication sounds</w:t>
+      </w:r>
+    </w:p>
+    <w:p>
+      <w:pPr>
+        <w:numPr>
+          <w:ilvl w:val="3"/>
+          <w:numId w:val="1"/>
+        </w:numPr>
+        <w:pBdr>
+          <w:top w:val="nil"/>
+          <w:left w:val="nil"/>
+          <w:bottom w:val="nil"/>
+          <w:right w:val="nil"/>
+          <w:between w:val="nil"/>
+        </w:pBdr>
+      </w:pPr>
+      <w:r>
+        <w:t>etc.</w:t>
       </w:r>
     </w:p>
     <w:p>
@@ -2939,29 +2976,189 @@
           <w:right w:val="nil"/>
           <w:between w:val="nil"/>
         </w:pBdr>
-        <w:ind w:left="360"/>
-      </w:pPr>
-      <w:r>
-        <w:t>/Spare no detail/</w:t>
-      </w:r>
-    </w:p>
-    <w:p>
-      <w:pPr>
-        <w:numPr>
-          <w:ilvl w:val="1"/>
-          <w:numId w:val="1"/>
-        </w:numPr>
-        <w:pBdr>
-          <w:top w:val="nil"/>
-          <w:left w:val="nil"/>
-          <w:bottom w:val="nil"/>
-          <w:right w:val="nil"/>
-          <w:between w:val="nil"/>
-        </w:pBdr>
-        <w:ind w:left="360"/>
-      </w:pPr>
-      <w:r>
-        <w:t>/Combine this with the game mechanics section above/</w:t>
+      </w:pPr>
+      <w:r>
+        <w:t>Sound List (Player)</w:t>
+      </w:r>
+    </w:p>
+    <w:p>
+      <w:pPr>
+        <w:numPr>
+          <w:ilvl w:val="2"/>
+          <w:numId w:val="1"/>
+        </w:numPr>
+        <w:pBdr>
+          <w:top w:val="nil"/>
+          <w:left w:val="nil"/>
+          <w:bottom w:val="nil"/>
+          <w:right w:val="nil"/>
+          <w:between w:val="nil"/>
+        </w:pBdr>
+      </w:pPr>
+      <w:r>
+        <w:t>Character Movement Sound List</w:t>
+      </w:r>
+    </w:p>
+    <w:p>
+      <w:pPr>
+        <w:numPr>
+          <w:ilvl w:val="3"/>
+          <w:numId w:val="1"/>
+        </w:numPr>
+        <w:pBdr>
+          <w:top w:val="nil"/>
+          <w:left w:val="nil"/>
+          <w:bottom w:val="nil"/>
+          <w:right w:val="nil"/>
+          <w:between w:val="nil"/>
+        </w:pBdr>
+      </w:pPr>
+      <w:r>
+        <w:t>Footsteps</w:t>
+      </w:r>
+    </w:p>
+    <w:p>
+      <w:pPr>
+        <w:numPr>
+          <w:ilvl w:val="3"/>
+          <w:numId w:val="1"/>
+        </w:numPr>
+        <w:pBdr>
+          <w:top w:val="nil"/>
+          <w:left w:val="nil"/>
+          <w:bottom w:val="nil"/>
+          <w:right w:val="nil"/>
+          <w:between w:val="nil"/>
+        </w:pBdr>
+      </w:pPr>
+      <w:r>
+        <w:t>Interacting with objects</w:t>
+      </w:r>
+    </w:p>
+    <w:p>
+      <w:pPr>
+        <w:numPr>
+          <w:ilvl w:val="3"/>
+          <w:numId w:val="1"/>
+        </w:numPr>
+        <w:pBdr>
+          <w:top w:val="nil"/>
+          <w:left w:val="nil"/>
+          <w:bottom w:val="nil"/>
+          <w:right w:val="nil"/>
+          <w:between w:val="nil"/>
+        </w:pBdr>
+      </w:pPr>
+      <w:r>
+        <w:t>Equipping a gun</w:t>
+      </w:r>
+    </w:p>
+    <w:p>
+      <w:pPr>
+        <w:numPr>
+          <w:ilvl w:val="2"/>
+          <w:numId w:val="1"/>
+        </w:numPr>
+        <w:pBdr>
+          <w:top w:val="nil"/>
+          <w:left w:val="nil"/>
+          <w:bottom w:val="nil"/>
+          <w:right w:val="nil"/>
+          <w:between w:val="nil"/>
+        </w:pBdr>
+      </w:pPr>
+      <w:r>
+        <w:t>Character Hit / Collision Sound list</w:t>
+      </w:r>
+    </w:p>
+    <w:p>
+      <w:pPr>
+        <w:numPr>
+          <w:ilvl w:val="3"/>
+          <w:numId w:val="1"/>
+        </w:numPr>
+        <w:pBdr>
+          <w:top w:val="nil"/>
+          <w:left w:val="nil"/>
+          <w:bottom w:val="nil"/>
+          <w:right w:val="nil"/>
+          <w:between w:val="nil"/>
+        </w:pBdr>
+      </w:pPr>
+      <w:r>
+        <w:t>Hurt Sound</w:t>
+      </w:r>
+    </w:p>
+    <w:p>
+      <w:pPr>
+        <w:numPr>
+          <w:ilvl w:val="3"/>
+          <w:numId w:val="1"/>
+        </w:numPr>
+        <w:pBdr>
+          <w:top w:val="nil"/>
+          <w:left w:val="nil"/>
+          <w:bottom w:val="nil"/>
+          <w:right w:val="nil"/>
+          <w:between w:val="nil"/>
+        </w:pBdr>
+      </w:pPr>
+      <w:r>
+        <w:t>etc.</w:t>
+      </w:r>
+    </w:p>
+    <w:p>
+      <w:pPr>
+        <w:numPr>
+          <w:ilvl w:val="2"/>
+          <w:numId w:val="1"/>
+        </w:numPr>
+        <w:pBdr>
+          <w:top w:val="nil"/>
+          <w:left w:val="nil"/>
+          <w:bottom w:val="nil"/>
+          <w:right w:val="nil"/>
+          <w:between w:val="nil"/>
+        </w:pBdr>
+      </w:pPr>
+      <w:r>
+        <w:t>Character on Injured / Death sound list</w:t>
+      </w:r>
+    </w:p>
+    <w:p>
+      <w:pPr>
+        <w:numPr>
+          <w:ilvl w:val="3"/>
+          <w:numId w:val="1"/>
+        </w:numPr>
+        <w:pBdr>
+          <w:top w:val="nil"/>
+          <w:left w:val="nil"/>
+          <w:bottom w:val="nil"/>
+          <w:right w:val="nil"/>
+          <w:between w:val="nil"/>
+        </w:pBdr>
+      </w:pPr>
+      <w:r>
+        <w:t>Dying sound effect</w:t>
+      </w:r>
+    </w:p>
+    <w:p>
+      <w:pPr>
+        <w:numPr>
+          <w:ilvl w:val="3"/>
+          <w:numId w:val="1"/>
+        </w:numPr>
+        <w:pBdr>
+          <w:top w:val="nil"/>
+          <w:left w:val="nil"/>
+          <w:bottom w:val="nil"/>
+          <w:right w:val="nil"/>
+          <w:between w:val="nil"/>
+        </w:pBdr>
+      </w:pPr>
+      <w:r>
+        <w:t>etc.</w:t>
       </w:r>
     </w:p>
     <w:p>
@@ -2982,6 +3179,492 @@
     </w:p>
     <w:p>
       <w:pPr>
+        <w:pStyle w:val="Otsikko2"/>
+        <w:numPr>
+          <w:ilvl w:val="0"/>
+          <w:numId w:val="1"/>
+        </w:numPr>
+        <w:pBdr>
+          <w:top w:val="nil"/>
+          <w:left w:val="nil"/>
+          <w:bottom w:val="nil"/>
+          <w:right w:val="nil"/>
+          <w:between w:val="nil"/>
+        </w:pBdr>
+      </w:pPr>
+      <w:bookmarkStart w:id="26" w:name="_ky1qxs88utre" w:colFirst="0" w:colLast="0"/>
+      <w:bookmarkEnd w:id="26"/>
+      <w:r>
+        <w:lastRenderedPageBreak/>
+        <w:t>Code</w:t>
+      </w:r>
+    </w:p>
+    <w:p>
+      <w:pPr>
+        <w:numPr>
+          <w:ilvl w:val="1"/>
+          <w:numId w:val="1"/>
+        </w:numPr>
+        <w:pBdr>
+          <w:top w:val="nil"/>
+          <w:left w:val="nil"/>
+          <w:bottom w:val="nil"/>
+          <w:right w:val="nil"/>
+          <w:between w:val="nil"/>
+        </w:pBdr>
+      </w:pPr>
+      <w:r>
+        <w:t>Character Scripts (Player Pawn/Player Controller)</w:t>
+      </w:r>
+    </w:p>
+    <w:p>
+      <w:pPr>
+        <w:numPr>
+          <w:ilvl w:val="2"/>
+          <w:numId w:val="1"/>
+        </w:numPr>
+        <w:pBdr>
+          <w:top w:val="nil"/>
+          <w:left w:val="nil"/>
+          <w:bottom w:val="nil"/>
+          <w:right w:val="nil"/>
+          <w:between w:val="nil"/>
+        </w:pBdr>
+      </w:pPr>
+      <w:r>
+        <w:t>Basic movement</w:t>
+      </w:r>
+    </w:p>
+    <w:p>
+      <w:pPr>
+        <w:numPr>
+          <w:ilvl w:val="2"/>
+          <w:numId w:val="1"/>
+        </w:numPr>
+        <w:pBdr>
+          <w:top w:val="nil"/>
+          <w:left w:val="nil"/>
+          <w:bottom w:val="nil"/>
+          <w:right w:val="nil"/>
+          <w:between w:val="nil"/>
+        </w:pBdr>
+      </w:pPr>
+      <w:r>
+        <w:t>Camera control</w:t>
+      </w:r>
+    </w:p>
+    <w:p>
+      <w:pPr>
+        <w:numPr>
+          <w:ilvl w:val="2"/>
+          <w:numId w:val="1"/>
+        </w:numPr>
+        <w:pBdr>
+          <w:top w:val="nil"/>
+          <w:left w:val="nil"/>
+          <w:bottom w:val="nil"/>
+          <w:right w:val="nil"/>
+          <w:between w:val="nil"/>
+        </w:pBdr>
+      </w:pPr>
+      <w:r>
+        <w:t>Interaction system</w:t>
+      </w:r>
+    </w:p>
+    <w:p>
+      <w:pPr>
+        <w:numPr>
+          <w:ilvl w:val="2"/>
+          <w:numId w:val="1"/>
+        </w:numPr>
+        <w:pBdr>
+          <w:top w:val="nil"/>
+          <w:left w:val="nil"/>
+          <w:bottom w:val="nil"/>
+          <w:right w:val="nil"/>
+          <w:between w:val="nil"/>
+        </w:pBdr>
+      </w:pPr>
+      <w:r>
+        <w:t>Combat mechanics</w:t>
+      </w:r>
+    </w:p>
+    <w:p>
+      <w:pPr>
+        <w:numPr>
+          <w:ilvl w:val="2"/>
+          <w:numId w:val="1"/>
+        </w:numPr>
+        <w:pBdr>
+          <w:top w:val="nil"/>
+          <w:left w:val="nil"/>
+          <w:bottom w:val="nil"/>
+          <w:right w:val="nil"/>
+          <w:between w:val="nil"/>
+        </w:pBdr>
+      </w:pPr>
+      <w:r>
+        <w:t>Health and damage system</w:t>
+      </w:r>
+    </w:p>
+    <w:p>
+      <w:pPr>
+        <w:ind w:left="1800"/>
+      </w:pPr>
+    </w:p>
+    <w:p>
+      <w:pPr>
+        <w:numPr>
+          <w:ilvl w:val="1"/>
+          <w:numId w:val="1"/>
+        </w:numPr>
+        <w:pBdr>
+          <w:top w:val="nil"/>
+          <w:left w:val="nil"/>
+          <w:bottom w:val="nil"/>
+          <w:right w:val="nil"/>
+          <w:between w:val="nil"/>
+        </w:pBdr>
+      </w:pPr>
+      <w:r>
+        <w:t>Ambient Scripts (Runs in the background)</w:t>
+      </w:r>
+    </w:p>
+    <w:p>
+      <w:pPr>
+        <w:numPr>
+          <w:ilvl w:val="2"/>
+          <w:numId w:val="1"/>
+        </w:numPr>
+        <w:pBdr>
+          <w:top w:val="nil"/>
+          <w:left w:val="nil"/>
+          <w:bottom w:val="nil"/>
+          <w:right w:val="nil"/>
+          <w:between w:val="nil"/>
+        </w:pBdr>
+      </w:pPr>
+      <w:r>
+        <w:t>Dynamic Weather</w:t>
+      </w:r>
+    </w:p>
+    <w:p>
+      <w:pPr>
+        <w:numPr>
+          <w:ilvl w:val="2"/>
+          <w:numId w:val="1"/>
+        </w:numPr>
+        <w:pBdr>
+          <w:top w:val="nil"/>
+          <w:left w:val="nil"/>
+          <w:bottom w:val="nil"/>
+          <w:right w:val="nil"/>
+          <w:between w:val="nil"/>
+        </w:pBdr>
+      </w:pPr>
+      <w:r>
+        <w:t>Day-Night cycle</w:t>
+      </w:r>
+    </w:p>
+    <w:p>
+      <w:pPr>
+        <w:numPr>
+          <w:ilvl w:val="1"/>
+          <w:numId w:val="1"/>
+        </w:numPr>
+        <w:pBdr>
+          <w:top w:val="nil"/>
+          <w:left w:val="nil"/>
+          <w:bottom w:val="nil"/>
+          <w:right w:val="nil"/>
+          <w:between w:val="nil"/>
+        </w:pBdr>
+      </w:pPr>
+      <w:r>
+        <w:t>NPC Scripts</w:t>
+      </w:r>
+    </w:p>
+    <w:p>
+      <w:pPr>
+        <w:numPr>
+          <w:ilvl w:val="2"/>
+          <w:numId w:val="1"/>
+        </w:numPr>
+        <w:pBdr>
+          <w:top w:val="nil"/>
+          <w:left w:val="nil"/>
+          <w:bottom w:val="nil"/>
+          <w:right w:val="nil"/>
+          <w:between w:val="nil"/>
+        </w:pBdr>
+      </w:pPr>
+      <w:r>
+        <w:t>Wander and roam</w:t>
+      </w:r>
+    </w:p>
+    <w:p>
+      <w:pPr>
+        <w:numPr>
+          <w:ilvl w:val="2"/>
+          <w:numId w:val="1"/>
+        </w:numPr>
+        <w:pBdr>
+          <w:top w:val="nil"/>
+          <w:left w:val="nil"/>
+          <w:bottom w:val="nil"/>
+          <w:right w:val="nil"/>
+          <w:between w:val="nil"/>
+        </w:pBdr>
+      </w:pPr>
+      <w:r>
+        <w:t>Conversations and chatter</w:t>
+      </w:r>
+    </w:p>
+    <w:p>
+      <w:pPr>
+        <w:numPr>
+          <w:ilvl w:val="2"/>
+          <w:numId w:val="1"/>
+        </w:numPr>
+        <w:pBdr>
+          <w:top w:val="nil"/>
+          <w:left w:val="nil"/>
+          <w:bottom w:val="nil"/>
+          <w:right w:val="nil"/>
+          <w:between w:val="nil"/>
+        </w:pBdr>
+      </w:pPr>
+      <w:r>
+        <w:t>Traders</w:t>
+      </w:r>
+    </w:p>
+    <w:p>
+      <w:pPr>
+        <w:numPr>
+          <w:ilvl w:val="2"/>
+          <w:numId w:val="1"/>
+        </w:numPr>
+        <w:pBdr>
+          <w:top w:val="nil"/>
+          <w:left w:val="nil"/>
+          <w:bottom w:val="nil"/>
+          <w:right w:val="nil"/>
+          <w:between w:val="nil"/>
+        </w:pBdr>
+      </w:pPr>
+      <w:r>
+        <w:t>Reaction to player</w:t>
+      </w:r>
+    </w:p>
+    <w:p>
+      <w:pPr>
+        <w:pBdr>
+          <w:top w:val="nil"/>
+          <w:left w:val="nil"/>
+          <w:bottom w:val="nil"/>
+          <w:right w:val="nil"/>
+          <w:between w:val="nil"/>
+        </w:pBdr>
+        <w:ind w:left="360"/>
+      </w:pPr>
+    </w:p>
+    <w:p>
+      <w:pPr>
+        <w:pStyle w:val="Otsikko2"/>
+        <w:numPr>
+          <w:ilvl w:val="0"/>
+          <w:numId w:val="1"/>
+        </w:numPr>
+        <w:pBdr>
+          <w:top w:val="nil"/>
+          <w:left w:val="nil"/>
+          <w:bottom w:val="nil"/>
+          <w:right w:val="nil"/>
+          <w:between w:val="nil"/>
+        </w:pBdr>
+      </w:pPr>
+      <w:bookmarkStart w:id="27" w:name="_isk96p5euy3r" w:colFirst="0" w:colLast="0"/>
+      <w:bookmarkEnd w:id="27"/>
+      <w:r>
+        <w:t>Animation</w:t>
+      </w:r>
+    </w:p>
+    <w:p>
+      <w:pPr>
+        <w:numPr>
+          <w:ilvl w:val="1"/>
+          <w:numId w:val="1"/>
+        </w:numPr>
+        <w:pBdr>
+          <w:top w:val="nil"/>
+          <w:left w:val="nil"/>
+          <w:bottom w:val="nil"/>
+          <w:right w:val="nil"/>
+          <w:between w:val="nil"/>
+        </w:pBdr>
+      </w:pPr>
+      <w:r>
+        <w:t xml:space="preserve">Character Animations </w:t>
+      </w:r>
+    </w:p>
+    <w:p>
+      <w:pPr>
+        <w:numPr>
+          <w:ilvl w:val="2"/>
+          <w:numId w:val="1"/>
+        </w:numPr>
+        <w:pBdr>
+          <w:top w:val="nil"/>
+          <w:left w:val="nil"/>
+          <w:bottom w:val="nil"/>
+          <w:right w:val="nil"/>
+          <w:between w:val="nil"/>
+        </w:pBdr>
+      </w:pPr>
+      <w:r>
+        <w:t>Player</w:t>
+      </w:r>
+    </w:p>
+    <w:p>
+      <w:pPr>
+        <w:numPr>
+          <w:ilvl w:val="3"/>
+          <w:numId w:val="1"/>
+        </w:numPr>
+        <w:pBdr>
+          <w:top w:val="nil"/>
+          <w:left w:val="nil"/>
+          <w:bottom w:val="nil"/>
+          <w:right w:val="nil"/>
+          <w:between w:val="nil"/>
+        </w:pBdr>
+      </w:pPr>
+      <w:r>
+        <w:t>Idle</w:t>
+      </w:r>
+    </w:p>
+    <w:p>
+      <w:pPr>
+        <w:numPr>
+          <w:ilvl w:val="3"/>
+          <w:numId w:val="1"/>
+        </w:numPr>
+        <w:pBdr>
+          <w:top w:val="nil"/>
+          <w:left w:val="nil"/>
+          <w:bottom w:val="nil"/>
+          <w:right w:val="nil"/>
+          <w:between w:val="nil"/>
+        </w:pBdr>
+      </w:pPr>
+      <w:r>
+        <w:t>Running</w:t>
+      </w:r>
+    </w:p>
+    <w:p>
+      <w:pPr>
+        <w:numPr>
+          <w:ilvl w:val="3"/>
+          <w:numId w:val="1"/>
+        </w:numPr>
+        <w:pBdr>
+          <w:top w:val="nil"/>
+          <w:left w:val="nil"/>
+          <w:bottom w:val="nil"/>
+          <w:right w:val="nil"/>
+          <w:between w:val="nil"/>
+        </w:pBdr>
+      </w:pPr>
+      <w:r>
+        <w:t>Shooting</w:t>
+      </w:r>
+    </w:p>
+    <w:p>
+      <w:pPr>
+        <w:numPr>
+          <w:ilvl w:val="3"/>
+          <w:numId w:val="1"/>
+        </w:numPr>
+        <w:pBdr>
+          <w:top w:val="nil"/>
+          <w:left w:val="nil"/>
+          <w:bottom w:val="nil"/>
+          <w:right w:val="nil"/>
+          <w:between w:val="nil"/>
+        </w:pBdr>
+      </w:pPr>
+      <w:r>
+        <w:t>Dying</w:t>
+      </w:r>
+    </w:p>
+    <w:p>
+      <w:pPr>
+        <w:numPr>
+          <w:ilvl w:val="2"/>
+          <w:numId w:val="1"/>
+        </w:numPr>
+        <w:pBdr>
+          <w:top w:val="nil"/>
+          <w:left w:val="nil"/>
+          <w:bottom w:val="nil"/>
+          <w:right w:val="nil"/>
+          <w:between w:val="nil"/>
+        </w:pBdr>
+      </w:pPr>
+      <w:r>
+        <w:t>NPC</w:t>
+      </w:r>
+    </w:p>
+    <w:p>
+      <w:pPr>
+        <w:numPr>
+          <w:ilvl w:val="3"/>
+          <w:numId w:val="1"/>
+        </w:numPr>
+        <w:pBdr>
+          <w:top w:val="nil"/>
+          <w:left w:val="nil"/>
+          <w:bottom w:val="nil"/>
+          <w:right w:val="nil"/>
+          <w:between w:val="nil"/>
+        </w:pBdr>
+      </w:pPr>
+      <w:r>
+        <w:t>Idle</w:t>
+      </w:r>
+    </w:p>
+    <w:p>
+      <w:pPr>
+        <w:numPr>
+          <w:ilvl w:val="3"/>
+          <w:numId w:val="1"/>
+        </w:numPr>
+        <w:pBdr>
+          <w:top w:val="nil"/>
+          <w:left w:val="nil"/>
+          <w:bottom w:val="nil"/>
+          <w:right w:val="nil"/>
+          <w:between w:val="nil"/>
+        </w:pBdr>
+      </w:pPr>
+      <w:r>
+        <w:t>Running</w:t>
+      </w:r>
+    </w:p>
+    <w:p>
+      <w:pPr>
+        <w:pBdr>
+          <w:top w:val="nil"/>
+          <w:left w:val="nil"/>
+          <w:bottom w:val="nil"/>
+          <w:right w:val="nil"/>
+          <w:between w:val="nil"/>
+        </w:pBdr>
+        <w:ind w:left="2880" w:firstLine="0"/>
+      </w:pPr>
+    </w:p>
+    <w:p>
+      <w:pPr>
         <w:pBdr>
           <w:top w:val="nil"/>
           <w:left w:val="nil"/>
@@ -2995,830 +3678,6 @@
           <w:szCs w:val="26"/>
         </w:rPr>
       </w:pPr>
-      <w:r>
-        <w:br w:type="page"/>
-      </w:r>
-    </w:p>
-    <w:p>
-      <w:pPr>
-        <w:pStyle w:val="Otsikko1"/>
-        <w:pBdr>
-          <w:top w:val="nil"/>
-          <w:left w:val="nil"/>
-          <w:bottom w:val="nil"/>
-          <w:right w:val="nil"/>
-          <w:between w:val="nil"/>
-        </w:pBdr>
-        <w:ind w:left="360" w:hanging="360"/>
-        <w:rPr>
-          <w:sz w:val="26"/>
-          <w:szCs w:val="26"/>
-        </w:rPr>
-      </w:pPr>
-      <w:bookmarkStart w:id="22" w:name="_6m1256af7s3j" w:colFirst="0" w:colLast="0"/>
-      <w:bookmarkEnd w:id="22"/>
-      <w:r>
-        <w:lastRenderedPageBreak/>
-        <w:t>Assets Needed</w:t>
-      </w:r>
-    </w:p>
-    <w:p>
-      <w:pPr>
-        <w:pStyle w:val="Otsikko2"/>
-        <w:numPr>
-          <w:ilvl w:val="0"/>
-          <w:numId w:val="1"/>
-        </w:numPr>
-        <w:pBdr>
-          <w:top w:val="nil"/>
-          <w:left w:val="nil"/>
-          <w:bottom w:val="nil"/>
-          <w:right w:val="nil"/>
-          <w:between w:val="nil"/>
-        </w:pBdr>
-      </w:pPr>
-      <w:bookmarkStart w:id="23" w:name="_qfwqb39wa32t" w:colFirst="0" w:colLast="0"/>
-      <w:bookmarkEnd w:id="23"/>
-      <w:r>
-        <w:t>2D</w:t>
-      </w:r>
-    </w:p>
-    <w:p>
-      <w:pPr>
-        <w:numPr>
-          <w:ilvl w:val="1"/>
-          <w:numId w:val="1"/>
-        </w:numPr>
-        <w:pBdr>
-          <w:top w:val="nil"/>
-          <w:left w:val="nil"/>
-          <w:bottom w:val="nil"/>
-          <w:right w:val="nil"/>
-          <w:between w:val="nil"/>
-        </w:pBdr>
-      </w:pPr>
-      <w:r>
-        <w:t>Textures</w:t>
-      </w:r>
-    </w:p>
-    <w:p>
-      <w:pPr>
-        <w:numPr>
-          <w:ilvl w:val="2"/>
-          <w:numId w:val="1"/>
-        </w:numPr>
-        <w:pBdr>
-          <w:top w:val="nil"/>
-          <w:left w:val="nil"/>
-          <w:bottom w:val="nil"/>
-          <w:right w:val="nil"/>
-          <w:between w:val="nil"/>
-        </w:pBdr>
-      </w:pPr>
-      <w:r>
-        <w:t>Environment Textures</w:t>
-      </w:r>
-    </w:p>
-    <w:p>
-      <w:pPr>
-        <w:numPr>
-          <w:ilvl w:val="1"/>
-          <w:numId w:val="1"/>
-        </w:numPr>
-        <w:pBdr>
-          <w:top w:val="nil"/>
-          <w:left w:val="nil"/>
-          <w:bottom w:val="nil"/>
-          <w:right w:val="nil"/>
-          <w:between w:val="nil"/>
-        </w:pBdr>
-      </w:pPr>
-      <w:r>
-        <w:t>Heightmap data (if applicable)</w:t>
-      </w:r>
-    </w:p>
-    <w:p>
-      <w:pPr>
-        <w:numPr>
-          <w:ilvl w:val="2"/>
-          <w:numId w:val="1"/>
-        </w:numPr>
-        <w:pBdr>
-          <w:top w:val="nil"/>
-          <w:left w:val="nil"/>
-          <w:bottom w:val="nil"/>
-          <w:right w:val="nil"/>
-          <w:between w:val="nil"/>
-        </w:pBdr>
-      </w:pPr>
-      <w:r>
-        <w:t xml:space="preserve">/List required data </w:t>
-      </w:r>
-      <w:proofErr w:type="gramStart"/>
-      <w:r>
-        <w:t>-  Example</w:t>
-      </w:r>
-      <w:proofErr w:type="gramEnd"/>
-      <w:r>
-        <w:t>: DEM data of the entire UK./</w:t>
-      </w:r>
-    </w:p>
-    <w:p>
-      <w:pPr>
-        <w:numPr>
-          <w:ilvl w:val="1"/>
-          <w:numId w:val="1"/>
-        </w:numPr>
-        <w:pBdr>
-          <w:top w:val="nil"/>
-          <w:left w:val="nil"/>
-          <w:bottom w:val="nil"/>
-          <w:right w:val="nil"/>
-          <w:between w:val="nil"/>
-        </w:pBdr>
-      </w:pPr>
-      <w:r>
-        <w:t>&lt;etc.&gt;</w:t>
-      </w:r>
-    </w:p>
-    <w:p>
-      <w:pPr>
-        <w:pBdr>
-          <w:top w:val="nil"/>
-          <w:left w:val="nil"/>
-          <w:bottom w:val="nil"/>
-          <w:right w:val="nil"/>
-          <w:between w:val="nil"/>
-        </w:pBdr>
-        <w:ind w:left="360"/>
-      </w:pPr>
-    </w:p>
-    <w:p>
-      <w:pPr>
-        <w:pStyle w:val="Otsikko2"/>
-        <w:numPr>
-          <w:ilvl w:val="0"/>
-          <w:numId w:val="1"/>
-        </w:numPr>
-        <w:pBdr>
-          <w:top w:val="nil"/>
-          <w:left w:val="nil"/>
-          <w:bottom w:val="nil"/>
-          <w:right w:val="nil"/>
-          <w:between w:val="nil"/>
-        </w:pBdr>
-      </w:pPr>
-      <w:bookmarkStart w:id="24" w:name="_xdk2cy4n4ovn" w:colFirst="0" w:colLast="0"/>
-      <w:bookmarkEnd w:id="24"/>
-      <w:r>
-        <w:t>3D</w:t>
-      </w:r>
-    </w:p>
-    <w:p>
-      <w:pPr>
-        <w:numPr>
-          <w:ilvl w:val="1"/>
-          <w:numId w:val="1"/>
-        </w:numPr>
-        <w:pBdr>
-          <w:top w:val="nil"/>
-          <w:left w:val="nil"/>
-          <w:bottom w:val="nil"/>
-          <w:right w:val="nil"/>
-          <w:between w:val="nil"/>
-        </w:pBdr>
-      </w:pPr>
-      <w:r>
-        <w:t>Character List</w:t>
-      </w:r>
-    </w:p>
-    <w:p>
-      <w:pPr>
-        <w:numPr>
-          <w:ilvl w:val="2"/>
-          <w:numId w:val="1"/>
-        </w:numPr>
-        <w:pBdr>
-          <w:top w:val="nil"/>
-          <w:left w:val="nil"/>
-          <w:bottom w:val="nil"/>
-          <w:right w:val="nil"/>
-          <w:between w:val="nil"/>
-        </w:pBdr>
-      </w:pPr>
-      <w:r>
-        <w:t>Character #1</w:t>
-      </w:r>
-    </w:p>
-    <w:p>
-      <w:pPr>
-        <w:numPr>
-          <w:ilvl w:val="2"/>
-          <w:numId w:val="1"/>
-        </w:numPr>
-        <w:pBdr>
-          <w:top w:val="nil"/>
-          <w:left w:val="nil"/>
-          <w:bottom w:val="nil"/>
-          <w:right w:val="nil"/>
-          <w:between w:val="nil"/>
-        </w:pBdr>
-      </w:pPr>
-      <w:r>
-        <w:t>Character #2</w:t>
-      </w:r>
-    </w:p>
-    <w:p>
-      <w:pPr>
-        <w:numPr>
-          <w:ilvl w:val="2"/>
-          <w:numId w:val="1"/>
-        </w:numPr>
-        <w:pBdr>
-          <w:top w:val="nil"/>
-          <w:left w:val="nil"/>
-          <w:bottom w:val="nil"/>
-          <w:right w:val="nil"/>
-          <w:between w:val="nil"/>
-        </w:pBdr>
-      </w:pPr>
-      <w:r>
-        <w:t>Character #3</w:t>
-      </w:r>
-    </w:p>
-    <w:p>
-      <w:pPr>
-        <w:numPr>
-          <w:ilvl w:val="2"/>
-          <w:numId w:val="1"/>
-        </w:numPr>
-        <w:pBdr>
-          <w:top w:val="nil"/>
-          <w:left w:val="nil"/>
-          <w:bottom w:val="nil"/>
-          <w:right w:val="nil"/>
-          <w:between w:val="nil"/>
-        </w:pBdr>
-      </w:pPr>
-      <w:r>
-        <w:t>etc.</w:t>
-      </w:r>
-    </w:p>
-    <w:p>
-      <w:pPr>
-        <w:numPr>
-          <w:ilvl w:val="1"/>
-          <w:numId w:val="1"/>
-        </w:numPr>
-        <w:pBdr>
-          <w:top w:val="nil"/>
-          <w:left w:val="nil"/>
-          <w:bottom w:val="nil"/>
-          <w:right w:val="nil"/>
-          <w:between w:val="nil"/>
-        </w:pBdr>
-      </w:pPr>
-      <w:r>
-        <w:t>Environmental Art Lists</w:t>
-      </w:r>
-    </w:p>
-    <w:p>
-      <w:pPr>
-        <w:numPr>
-          <w:ilvl w:val="2"/>
-          <w:numId w:val="1"/>
-        </w:numPr>
-        <w:pBdr>
-          <w:top w:val="nil"/>
-          <w:left w:val="nil"/>
-          <w:bottom w:val="nil"/>
-          <w:right w:val="nil"/>
-          <w:between w:val="nil"/>
-        </w:pBdr>
-      </w:pPr>
-      <w:r>
-        <w:t>Example #1</w:t>
-      </w:r>
-    </w:p>
-    <w:p>
-      <w:pPr>
-        <w:numPr>
-          <w:ilvl w:val="2"/>
-          <w:numId w:val="1"/>
-        </w:numPr>
-        <w:pBdr>
-          <w:top w:val="nil"/>
-          <w:left w:val="nil"/>
-          <w:bottom w:val="nil"/>
-          <w:right w:val="nil"/>
-          <w:between w:val="nil"/>
-        </w:pBdr>
-      </w:pPr>
-      <w:r>
-        <w:t xml:space="preserve">Example #2 </w:t>
-      </w:r>
-    </w:p>
-    <w:p>
-      <w:pPr>
-        <w:numPr>
-          <w:ilvl w:val="2"/>
-          <w:numId w:val="1"/>
-        </w:numPr>
-        <w:pBdr>
-          <w:top w:val="nil"/>
-          <w:left w:val="nil"/>
-          <w:bottom w:val="nil"/>
-          <w:right w:val="nil"/>
-          <w:between w:val="nil"/>
-        </w:pBdr>
-      </w:pPr>
-      <w:r>
-        <w:t>Example #3</w:t>
-      </w:r>
-    </w:p>
-    <w:p>
-      <w:pPr>
-        <w:numPr>
-          <w:ilvl w:val="2"/>
-          <w:numId w:val="1"/>
-        </w:numPr>
-        <w:pBdr>
-          <w:top w:val="nil"/>
-          <w:left w:val="nil"/>
-          <w:bottom w:val="nil"/>
-          <w:right w:val="nil"/>
-          <w:between w:val="nil"/>
-        </w:pBdr>
-      </w:pPr>
-      <w:r>
-        <w:t>etc.</w:t>
-      </w:r>
-    </w:p>
-    <w:p>
-      <w:pPr>
-        <w:pBdr>
-          <w:top w:val="nil"/>
-          <w:left w:val="nil"/>
-          <w:bottom w:val="nil"/>
-          <w:right w:val="nil"/>
-          <w:between w:val="nil"/>
-        </w:pBdr>
-        <w:ind w:left="360"/>
-      </w:pPr>
-    </w:p>
-    <w:p>
-      <w:pPr>
-        <w:pStyle w:val="Otsikko2"/>
-        <w:numPr>
-          <w:ilvl w:val="0"/>
-          <w:numId w:val="1"/>
-        </w:numPr>
-        <w:pBdr>
-          <w:top w:val="nil"/>
-          <w:left w:val="nil"/>
-          <w:bottom w:val="nil"/>
-          <w:right w:val="nil"/>
-          <w:between w:val="nil"/>
-        </w:pBdr>
-      </w:pPr>
-      <w:bookmarkStart w:id="25" w:name="_f8xx8iwg5gs9" w:colFirst="0" w:colLast="0"/>
-      <w:bookmarkEnd w:id="25"/>
-      <w:r>
-        <w:t>Sound</w:t>
-      </w:r>
-    </w:p>
-    <w:p>
-      <w:pPr>
-        <w:numPr>
-          <w:ilvl w:val="1"/>
-          <w:numId w:val="1"/>
-        </w:numPr>
-        <w:pBdr>
-          <w:top w:val="nil"/>
-          <w:left w:val="nil"/>
-          <w:bottom w:val="nil"/>
-          <w:right w:val="nil"/>
-          <w:between w:val="nil"/>
-        </w:pBdr>
-      </w:pPr>
-      <w:r>
-        <w:t>Sound List (Ambient)</w:t>
-      </w:r>
-    </w:p>
-    <w:p>
-      <w:pPr>
-        <w:numPr>
-          <w:ilvl w:val="2"/>
-          <w:numId w:val="1"/>
-        </w:numPr>
-        <w:pBdr>
-          <w:top w:val="nil"/>
-          <w:left w:val="nil"/>
-          <w:bottom w:val="nil"/>
-          <w:right w:val="nil"/>
-          <w:between w:val="nil"/>
-        </w:pBdr>
-      </w:pPr>
-      <w:r>
-        <w:t>Outside</w:t>
-      </w:r>
-    </w:p>
-    <w:p>
-      <w:pPr>
-        <w:numPr>
-          <w:ilvl w:val="3"/>
-          <w:numId w:val="1"/>
-        </w:numPr>
-        <w:pBdr>
-          <w:top w:val="nil"/>
-          <w:left w:val="nil"/>
-          <w:bottom w:val="nil"/>
-          <w:right w:val="nil"/>
-          <w:between w:val="nil"/>
-        </w:pBdr>
-      </w:pPr>
-      <w:r>
-        <w:t>Level 1</w:t>
-      </w:r>
-    </w:p>
-    <w:p>
-      <w:pPr>
-        <w:numPr>
-          <w:ilvl w:val="3"/>
-          <w:numId w:val="1"/>
-        </w:numPr>
-        <w:pBdr>
-          <w:top w:val="nil"/>
-          <w:left w:val="nil"/>
-          <w:bottom w:val="nil"/>
-          <w:right w:val="nil"/>
-          <w:between w:val="nil"/>
-        </w:pBdr>
-      </w:pPr>
-      <w:r>
-        <w:t xml:space="preserve">Level 2 </w:t>
-      </w:r>
-    </w:p>
-    <w:p>
-      <w:pPr>
-        <w:numPr>
-          <w:ilvl w:val="3"/>
-          <w:numId w:val="1"/>
-        </w:numPr>
-        <w:pBdr>
-          <w:top w:val="nil"/>
-          <w:left w:val="nil"/>
-          <w:bottom w:val="nil"/>
-          <w:right w:val="nil"/>
-          <w:between w:val="nil"/>
-        </w:pBdr>
-      </w:pPr>
-      <w:r>
-        <w:t>Level 3</w:t>
-      </w:r>
-    </w:p>
-    <w:p>
-      <w:pPr>
-        <w:numPr>
-          <w:ilvl w:val="3"/>
-          <w:numId w:val="1"/>
-        </w:numPr>
-        <w:pBdr>
-          <w:top w:val="nil"/>
-          <w:left w:val="nil"/>
-          <w:bottom w:val="nil"/>
-          <w:right w:val="nil"/>
-          <w:between w:val="nil"/>
-        </w:pBdr>
-      </w:pPr>
-      <w:r>
-        <w:t>etc.</w:t>
-      </w:r>
-    </w:p>
-    <w:p>
-      <w:pPr>
-        <w:numPr>
-          <w:ilvl w:val="2"/>
-          <w:numId w:val="1"/>
-        </w:numPr>
-        <w:pBdr>
-          <w:top w:val="nil"/>
-          <w:left w:val="nil"/>
-          <w:bottom w:val="nil"/>
-          <w:right w:val="nil"/>
-          <w:between w:val="nil"/>
-        </w:pBdr>
-      </w:pPr>
-      <w:r>
-        <w:t>Inside</w:t>
-      </w:r>
-    </w:p>
-    <w:p>
-      <w:pPr>
-        <w:numPr>
-          <w:ilvl w:val="3"/>
-          <w:numId w:val="1"/>
-        </w:numPr>
-        <w:pBdr>
-          <w:top w:val="nil"/>
-          <w:left w:val="nil"/>
-          <w:bottom w:val="nil"/>
-          <w:right w:val="nil"/>
-          <w:between w:val="nil"/>
-        </w:pBdr>
-      </w:pPr>
-      <w:r>
-        <w:t>Level 1</w:t>
-      </w:r>
-    </w:p>
-    <w:p>
-      <w:pPr>
-        <w:numPr>
-          <w:ilvl w:val="3"/>
-          <w:numId w:val="1"/>
-        </w:numPr>
-        <w:pBdr>
-          <w:top w:val="nil"/>
-          <w:left w:val="nil"/>
-          <w:bottom w:val="nil"/>
-          <w:right w:val="nil"/>
-          <w:between w:val="nil"/>
-        </w:pBdr>
-      </w:pPr>
-      <w:r>
-        <w:t>Level 2</w:t>
-      </w:r>
-    </w:p>
-    <w:p>
-      <w:pPr>
-        <w:numPr>
-          <w:ilvl w:val="3"/>
-          <w:numId w:val="1"/>
-        </w:numPr>
-        <w:pBdr>
-          <w:top w:val="nil"/>
-          <w:left w:val="nil"/>
-          <w:bottom w:val="nil"/>
-          <w:right w:val="nil"/>
-          <w:between w:val="nil"/>
-        </w:pBdr>
-      </w:pPr>
-      <w:r>
-        <w:t>Level 3</w:t>
-      </w:r>
-    </w:p>
-    <w:p>
-      <w:pPr>
-        <w:numPr>
-          <w:ilvl w:val="3"/>
-          <w:numId w:val="1"/>
-        </w:numPr>
-        <w:pBdr>
-          <w:top w:val="nil"/>
-          <w:left w:val="nil"/>
-          <w:bottom w:val="nil"/>
-          <w:right w:val="nil"/>
-          <w:between w:val="nil"/>
-        </w:pBdr>
-      </w:pPr>
-      <w:r>
-        <w:t>etc.</w:t>
-      </w:r>
-    </w:p>
-    <w:p>
-      <w:pPr>
-        <w:numPr>
-          <w:ilvl w:val="1"/>
-          <w:numId w:val="1"/>
-        </w:numPr>
-        <w:pBdr>
-          <w:top w:val="nil"/>
-          <w:left w:val="nil"/>
-          <w:bottom w:val="nil"/>
-          <w:right w:val="nil"/>
-          <w:between w:val="nil"/>
-        </w:pBdr>
-      </w:pPr>
-      <w:r>
-        <w:t>Sound List (Player)</w:t>
-      </w:r>
-    </w:p>
-    <w:p>
-      <w:pPr>
-        <w:numPr>
-          <w:ilvl w:val="2"/>
-          <w:numId w:val="1"/>
-        </w:numPr>
-        <w:pBdr>
-          <w:top w:val="nil"/>
-          <w:left w:val="nil"/>
-          <w:bottom w:val="nil"/>
-          <w:right w:val="nil"/>
-          <w:between w:val="nil"/>
-        </w:pBdr>
-      </w:pPr>
-      <w:r>
-        <w:t>Character Movement Sound List</w:t>
-      </w:r>
-    </w:p>
-    <w:p>
-      <w:pPr>
-        <w:numPr>
-          <w:ilvl w:val="3"/>
-          <w:numId w:val="1"/>
-        </w:numPr>
-        <w:pBdr>
-          <w:top w:val="nil"/>
-          <w:left w:val="nil"/>
-          <w:bottom w:val="nil"/>
-          <w:right w:val="nil"/>
-          <w:between w:val="nil"/>
-        </w:pBdr>
-      </w:pPr>
-      <w:r>
-        <w:t>Example 1</w:t>
-      </w:r>
-    </w:p>
-    <w:p>
-      <w:pPr>
-        <w:numPr>
-          <w:ilvl w:val="3"/>
-          <w:numId w:val="1"/>
-        </w:numPr>
-        <w:pBdr>
-          <w:top w:val="nil"/>
-          <w:left w:val="nil"/>
-          <w:bottom w:val="nil"/>
-          <w:right w:val="nil"/>
-          <w:between w:val="nil"/>
-        </w:pBdr>
-      </w:pPr>
-      <w:r>
-        <w:t>Example 2</w:t>
-      </w:r>
-    </w:p>
-    <w:p>
-      <w:pPr>
-        <w:numPr>
-          <w:ilvl w:val="3"/>
-          <w:numId w:val="1"/>
-        </w:numPr>
-        <w:pBdr>
-          <w:top w:val="nil"/>
-          <w:left w:val="nil"/>
-          <w:bottom w:val="nil"/>
-          <w:right w:val="nil"/>
-          <w:between w:val="nil"/>
-        </w:pBdr>
-      </w:pPr>
-      <w:r>
-        <w:t xml:space="preserve">etc. </w:t>
-      </w:r>
-    </w:p>
-    <w:p>
-      <w:pPr>
-        <w:numPr>
-          <w:ilvl w:val="2"/>
-          <w:numId w:val="1"/>
-        </w:numPr>
-        <w:pBdr>
-          <w:top w:val="nil"/>
-          <w:left w:val="nil"/>
-          <w:bottom w:val="nil"/>
-          <w:right w:val="nil"/>
-          <w:between w:val="nil"/>
-        </w:pBdr>
-      </w:pPr>
-      <w:r>
-        <w:t>Character Hit / Collision Sound list</w:t>
-      </w:r>
-    </w:p>
-    <w:p>
-      <w:pPr>
-        <w:numPr>
-          <w:ilvl w:val="3"/>
-          <w:numId w:val="1"/>
-        </w:numPr>
-        <w:pBdr>
-          <w:top w:val="nil"/>
-          <w:left w:val="nil"/>
-          <w:bottom w:val="nil"/>
-          <w:right w:val="nil"/>
-          <w:between w:val="nil"/>
-        </w:pBdr>
-      </w:pPr>
-      <w:r>
-        <w:lastRenderedPageBreak/>
-        <w:t>Example 1</w:t>
-      </w:r>
-    </w:p>
-    <w:p>
-      <w:pPr>
-        <w:numPr>
-          <w:ilvl w:val="3"/>
-          <w:numId w:val="1"/>
-        </w:numPr>
-        <w:pBdr>
-          <w:top w:val="nil"/>
-          <w:left w:val="nil"/>
-          <w:bottom w:val="nil"/>
-          <w:right w:val="nil"/>
-          <w:between w:val="nil"/>
-        </w:pBdr>
-      </w:pPr>
-      <w:r>
-        <w:t>Example 2</w:t>
-      </w:r>
-    </w:p>
-    <w:p>
-      <w:pPr>
-        <w:numPr>
-          <w:ilvl w:val="3"/>
-          <w:numId w:val="1"/>
-        </w:numPr>
-        <w:pBdr>
-          <w:top w:val="nil"/>
-          <w:left w:val="nil"/>
-          <w:bottom w:val="nil"/>
-          <w:right w:val="nil"/>
-          <w:between w:val="nil"/>
-        </w:pBdr>
-      </w:pPr>
-      <w:r>
-        <w:t>etc.</w:t>
-      </w:r>
-    </w:p>
-    <w:p>
-      <w:pPr>
-        <w:numPr>
-          <w:ilvl w:val="2"/>
-          <w:numId w:val="1"/>
-        </w:numPr>
-        <w:pBdr>
-          <w:top w:val="nil"/>
-          <w:left w:val="nil"/>
-          <w:bottom w:val="nil"/>
-          <w:right w:val="nil"/>
-          <w:between w:val="nil"/>
-        </w:pBdr>
-      </w:pPr>
-      <w:r>
-        <w:t>Character on Injured / Death sound list</w:t>
-      </w:r>
-    </w:p>
-    <w:p>
-      <w:pPr>
-        <w:numPr>
-          <w:ilvl w:val="3"/>
-          <w:numId w:val="1"/>
-        </w:numPr>
-        <w:pBdr>
-          <w:top w:val="nil"/>
-          <w:left w:val="nil"/>
-          <w:bottom w:val="nil"/>
-          <w:right w:val="nil"/>
-          <w:between w:val="nil"/>
-        </w:pBdr>
-      </w:pPr>
-      <w:r>
-        <w:t>Example 1</w:t>
-      </w:r>
-    </w:p>
-    <w:p>
-      <w:pPr>
-        <w:numPr>
-          <w:ilvl w:val="3"/>
-          <w:numId w:val="1"/>
-        </w:numPr>
-        <w:pBdr>
-          <w:top w:val="nil"/>
-          <w:left w:val="nil"/>
-          <w:bottom w:val="nil"/>
-          <w:right w:val="nil"/>
-          <w:between w:val="nil"/>
-        </w:pBdr>
-      </w:pPr>
-      <w:r>
-        <w:t>Example 2</w:t>
-      </w:r>
-    </w:p>
-    <w:p>
-      <w:pPr>
-        <w:numPr>
-          <w:ilvl w:val="3"/>
-          <w:numId w:val="1"/>
-        </w:numPr>
-        <w:pBdr>
-          <w:top w:val="nil"/>
-          <w:left w:val="nil"/>
-          <w:bottom w:val="nil"/>
-          <w:right w:val="nil"/>
-          <w:between w:val="nil"/>
-        </w:pBdr>
-      </w:pPr>
-      <w:r>
-        <w:t>etc.</w:t>
-      </w:r>
     </w:p>
     <w:p>
       <w:pPr>
@@ -3838,348 +3697,6 @@
     </w:p>
     <w:p>
       <w:pPr>
-        <w:pStyle w:val="Otsikko2"/>
-        <w:numPr>
-          <w:ilvl w:val="0"/>
-          <w:numId w:val="1"/>
-        </w:numPr>
-        <w:pBdr>
-          <w:top w:val="nil"/>
-          <w:left w:val="nil"/>
-          <w:bottom w:val="nil"/>
-          <w:right w:val="nil"/>
-          <w:between w:val="nil"/>
-        </w:pBdr>
-      </w:pPr>
-      <w:bookmarkStart w:id="26" w:name="_ky1qxs88utre" w:colFirst="0" w:colLast="0"/>
-      <w:bookmarkEnd w:id="26"/>
-      <w:r>
-        <w:t>Code</w:t>
-      </w:r>
-    </w:p>
-    <w:p>
-      <w:pPr>
-        <w:numPr>
-          <w:ilvl w:val="1"/>
-          <w:numId w:val="1"/>
-        </w:numPr>
-        <w:pBdr>
-          <w:top w:val="nil"/>
-          <w:left w:val="nil"/>
-          <w:bottom w:val="nil"/>
-          <w:right w:val="nil"/>
-          <w:between w:val="nil"/>
-        </w:pBdr>
-      </w:pPr>
-      <w:r>
-        <w:t>Character Scripts (Player Pawn/Player Controller)</w:t>
-      </w:r>
-    </w:p>
-    <w:p>
-      <w:pPr>
-        <w:numPr>
-          <w:ilvl w:val="1"/>
-          <w:numId w:val="1"/>
-        </w:numPr>
-        <w:pBdr>
-          <w:top w:val="nil"/>
-          <w:left w:val="nil"/>
-          <w:bottom w:val="nil"/>
-          <w:right w:val="nil"/>
-          <w:between w:val="nil"/>
-        </w:pBdr>
-      </w:pPr>
-      <w:r>
-        <w:t>Ambient Scripts (Runs in the background)</w:t>
-      </w:r>
-    </w:p>
-    <w:p>
-      <w:pPr>
-        <w:numPr>
-          <w:ilvl w:val="2"/>
-          <w:numId w:val="1"/>
-        </w:numPr>
-        <w:pBdr>
-          <w:top w:val="nil"/>
-          <w:left w:val="nil"/>
-          <w:bottom w:val="nil"/>
-          <w:right w:val="nil"/>
-          <w:between w:val="nil"/>
-        </w:pBdr>
-      </w:pPr>
-      <w:r>
-        <w:t>Example</w:t>
-      </w:r>
-    </w:p>
-    <w:p>
-      <w:pPr>
-        <w:numPr>
-          <w:ilvl w:val="1"/>
-          <w:numId w:val="1"/>
-        </w:numPr>
-        <w:pBdr>
-          <w:top w:val="nil"/>
-          <w:left w:val="nil"/>
-          <w:bottom w:val="nil"/>
-          <w:right w:val="nil"/>
-          <w:between w:val="nil"/>
-        </w:pBdr>
-      </w:pPr>
-      <w:r>
-        <w:t>NPC Scripts</w:t>
-      </w:r>
-    </w:p>
-    <w:p>
-      <w:pPr>
-        <w:numPr>
-          <w:ilvl w:val="2"/>
-          <w:numId w:val="1"/>
-        </w:numPr>
-        <w:pBdr>
-          <w:top w:val="nil"/>
-          <w:left w:val="nil"/>
-          <w:bottom w:val="nil"/>
-          <w:right w:val="nil"/>
-          <w:between w:val="nil"/>
-        </w:pBdr>
-      </w:pPr>
-      <w:r>
-        <w:t>Example</w:t>
-      </w:r>
-    </w:p>
-    <w:p>
-      <w:pPr>
-        <w:numPr>
-          <w:ilvl w:val="2"/>
-          <w:numId w:val="1"/>
-        </w:numPr>
-        <w:pBdr>
-          <w:top w:val="nil"/>
-          <w:left w:val="nil"/>
-          <w:bottom w:val="nil"/>
-          <w:right w:val="nil"/>
-          <w:between w:val="nil"/>
-        </w:pBdr>
-      </w:pPr>
-      <w:r>
-        <w:t>etc.</w:t>
-      </w:r>
-    </w:p>
-    <w:p>
-      <w:pPr>
-        <w:pBdr>
-          <w:top w:val="nil"/>
-          <w:left w:val="nil"/>
-          <w:bottom w:val="nil"/>
-          <w:right w:val="nil"/>
-          <w:between w:val="nil"/>
-        </w:pBdr>
-        <w:ind w:left="360"/>
-      </w:pPr>
-    </w:p>
-    <w:p>
-      <w:pPr>
-        <w:pStyle w:val="Otsikko2"/>
-        <w:numPr>
-          <w:ilvl w:val="0"/>
-          <w:numId w:val="1"/>
-        </w:numPr>
-        <w:pBdr>
-          <w:top w:val="nil"/>
-          <w:left w:val="nil"/>
-          <w:bottom w:val="nil"/>
-          <w:right w:val="nil"/>
-          <w:between w:val="nil"/>
-        </w:pBdr>
-      </w:pPr>
-      <w:bookmarkStart w:id="27" w:name="_isk96p5euy3r" w:colFirst="0" w:colLast="0"/>
-      <w:bookmarkEnd w:id="27"/>
-      <w:r>
-        <w:t>Animation</w:t>
-      </w:r>
-    </w:p>
-    <w:p>
-      <w:pPr>
-        <w:numPr>
-          <w:ilvl w:val="1"/>
-          <w:numId w:val="1"/>
-        </w:numPr>
-        <w:pBdr>
-          <w:top w:val="nil"/>
-          <w:left w:val="nil"/>
-          <w:bottom w:val="nil"/>
-          <w:right w:val="nil"/>
-          <w:between w:val="nil"/>
-        </w:pBdr>
-      </w:pPr>
-      <w:r>
-        <w:t xml:space="preserve">Environment Animations </w:t>
-      </w:r>
-    </w:p>
-    <w:p>
-      <w:pPr>
-        <w:numPr>
-          <w:ilvl w:val="2"/>
-          <w:numId w:val="1"/>
-        </w:numPr>
-        <w:pBdr>
-          <w:top w:val="nil"/>
-          <w:left w:val="nil"/>
-          <w:bottom w:val="nil"/>
-          <w:right w:val="nil"/>
-          <w:between w:val="nil"/>
-        </w:pBdr>
-      </w:pPr>
-      <w:r>
-        <w:t>Example</w:t>
-      </w:r>
-    </w:p>
-    <w:p>
-      <w:pPr>
-        <w:numPr>
-          <w:ilvl w:val="2"/>
-          <w:numId w:val="1"/>
-        </w:numPr>
-        <w:pBdr>
-          <w:top w:val="nil"/>
-          <w:left w:val="nil"/>
-          <w:bottom w:val="nil"/>
-          <w:right w:val="nil"/>
-          <w:between w:val="nil"/>
-        </w:pBdr>
-      </w:pPr>
-      <w:r>
-        <w:t>etc.</w:t>
-      </w:r>
-    </w:p>
-    <w:p>
-      <w:pPr>
-        <w:numPr>
-          <w:ilvl w:val="1"/>
-          <w:numId w:val="1"/>
-        </w:numPr>
-        <w:pBdr>
-          <w:top w:val="nil"/>
-          <w:left w:val="nil"/>
-          <w:bottom w:val="nil"/>
-          <w:right w:val="nil"/>
-          <w:between w:val="nil"/>
-        </w:pBdr>
-      </w:pPr>
-      <w:r>
-        <w:t xml:space="preserve">Character Animations </w:t>
-      </w:r>
-    </w:p>
-    <w:p>
-      <w:pPr>
-        <w:numPr>
-          <w:ilvl w:val="2"/>
-          <w:numId w:val="1"/>
-        </w:numPr>
-        <w:pBdr>
-          <w:top w:val="nil"/>
-          <w:left w:val="nil"/>
-          <w:bottom w:val="nil"/>
-          <w:right w:val="nil"/>
-          <w:between w:val="nil"/>
-        </w:pBdr>
-      </w:pPr>
-      <w:r>
-        <w:t>Player</w:t>
-      </w:r>
-    </w:p>
-    <w:p>
-      <w:pPr>
-        <w:numPr>
-          <w:ilvl w:val="3"/>
-          <w:numId w:val="1"/>
-        </w:numPr>
-        <w:pBdr>
-          <w:top w:val="nil"/>
-          <w:left w:val="nil"/>
-          <w:bottom w:val="nil"/>
-          <w:right w:val="nil"/>
-          <w:between w:val="nil"/>
-        </w:pBdr>
-      </w:pPr>
-      <w:r>
-        <w:t xml:space="preserve">Example </w:t>
-      </w:r>
-    </w:p>
-    <w:p>
-      <w:pPr>
-        <w:numPr>
-          <w:ilvl w:val="3"/>
-          <w:numId w:val="1"/>
-        </w:numPr>
-        <w:pBdr>
-          <w:top w:val="nil"/>
-          <w:left w:val="nil"/>
-          <w:bottom w:val="nil"/>
-          <w:right w:val="nil"/>
-          <w:between w:val="nil"/>
-        </w:pBdr>
-      </w:pPr>
-      <w:r>
-        <w:t>etc.</w:t>
-      </w:r>
-    </w:p>
-    <w:p>
-      <w:pPr>
-        <w:numPr>
-          <w:ilvl w:val="2"/>
-          <w:numId w:val="1"/>
-        </w:numPr>
-        <w:pBdr>
-          <w:top w:val="nil"/>
-          <w:left w:val="nil"/>
-          <w:bottom w:val="nil"/>
-          <w:right w:val="nil"/>
-          <w:between w:val="nil"/>
-        </w:pBdr>
-      </w:pPr>
-      <w:r>
-        <w:t>NPC</w:t>
-      </w:r>
-    </w:p>
-    <w:p>
-      <w:pPr>
-        <w:numPr>
-          <w:ilvl w:val="3"/>
-          <w:numId w:val="1"/>
-        </w:numPr>
-        <w:pBdr>
-          <w:top w:val="nil"/>
-          <w:left w:val="nil"/>
-          <w:bottom w:val="nil"/>
-          <w:right w:val="nil"/>
-          <w:between w:val="nil"/>
-        </w:pBdr>
-      </w:pPr>
-      <w:r>
-        <w:t>Example</w:t>
-      </w:r>
-    </w:p>
-    <w:p>
-      <w:pPr>
-        <w:numPr>
-          <w:ilvl w:val="3"/>
-          <w:numId w:val="1"/>
-        </w:numPr>
-        <w:pBdr>
-          <w:top w:val="nil"/>
-          <w:left w:val="nil"/>
-          <w:bottom w:val="nil"/>
-          <w:right w:val="nil"/>
-          <w:between w:val="nil"/>
-        </w:pBdr>
-      </w:pPr>
-      <w:r>
-        <w:t>etc.</w:t>
-      </w:r>
-    </w:p>
-    <w:p>
-      <w:pPr>
         <w:pBdr>
           <w:top w:val="nil"/>
           <w:left w:val="nil"/>
@@ -4193,38 +3710,6 @@
           <w:szCs w:val="26"/>
         </w:rPr>
       </w:pPr>
-    </w:p>
-    <w:p>
-      <w:pPr>
-        <w:pBdr>
-          <w:top w:val="nil"/>
-          <w:left w:val="nil"/>
-          <w:bottom w:val="nil"/>
-          <w:right w:val="nil"/>
-          <w:between w:val="nil"/>
-        </w:pBdr>
-        <w:ind w:left="360"/>
-        <w:rPr>
-          <w:sz w:val="26"/>
-          <w:szCs w:val="26"/>
-        </w:rPr>
-      </w:pPr>
-    </w:p>
-    <w:p>
-      <w:pPr>
-        <w:pBdr>
-          <w:top w:val="nil"/>
-          <w:left w:val="nil"/>
-          <w:bottom w:val="nil"/>
-          <w:right w:val="nil"/>
-          <w:between w:val="nil"/>
-        </w:pBdr>
-        <w:ind w:left="360"/>
-        <w:rPr>
-          <w:sz w:val="26"/>
-          <w:szCs w:val="26"/>
-        </w:rPr>
-      </w:pPr>
       <w:r>
         <w:br w:type="page"/>
       </w:r>
@@ -4247,6 +3732,9 @@
         <w:lastRenderedPageBreak/>
         <w:t>Schedule</w:t>
       </w:r>
+      <w:r>
+        <w:t xml:space="preserve"> (At start)</w:t>
+      </w:r>
     </w:p>
     <w:p>
       <w:pPr>
@@ -4266,7 +3754,7 @@
       <w:bookmarkStart w:id="29" w:name="_r3fjjzh8krjg" w:colFirst="0" w:colLast="0"/>
       <w:bookmarkEnd w:id="29"/>
       <w:r>
-        <w:t>&lt;Object #1&gt;</w:t>
+        <w:t>Pre-Production Phase</w:t>
       </w:r>
     </w:p>
     <w:p>
@@ -4284,7 +3772,7 @@
         </w:pBdr>
       </w:pPr>
       <w:r>
-        <w:t>Time Scale</w:t>
+        <w:t>couple of weeks</w:t>
       </w:r>
     </w:p>
     <w:p>
@@ -4302,8 +3790,13 @@
         </w:pBdr>
       </w:pPr>
       <w:r>
-        <w:t>Milestone 1</w:t>
-      </w:r>
+        <w:t xml:space="preserve">Define the game concept, mechanics and core </w:t>
+      </w:r>
+      <w:proofErr w:type="gramStart"/>
+      <w:r>
+        <w:t>features</w:t>
+      </w:r>
+      <w:proofErr w:type="gramEnd"/>
     </w:p>
     <w:p>
       <w:pPr>
@@ -4320,26 +3813,25 @@
         </w:pBdr>
       </w:pPr>
       <w:r>
-        <w:t>Milestone 2</w:t>
-      </w:r>
-    </w:p>
-    <w:p>
-      <w:pPr>
-        <w:numPr>
-          <w:ilvl w:val="2"/>
-          <w:numId w:val="1"/>
-        </w:numPr>
-        <w:pBdr>
-          <w:top w:val="nil"/>
-          <w:left w:val="nil"/>
-          <w:bottom w:val="nil"/>
-          <w:right w:val="nil"/>
-          <w:between w:val="nil"/>
-        </w:pBdr>
-      </w:pPr>
-      <w:r>
-        <w:t>Etc.</w:t>
-      </w:r>
+        <w:t xml:space="preserve">Create a detailed design document outlining gameplay, characters, environments and </w:t>
+      </w:r>
+      <w:proofErr w:type="gramStart"/>
+      <w:r>
+        <w:t>story</w:t>
+      </w:r>
+      <w:proofErr w:type="gramEnd"/>
+    </w:p>
+    <w:p>
+      <w:pPr>
+        <w:pBdr>
+          <w:top w:val="nil"/>
+          <w:left w:val="nil"/>
+          <w:bottom w:val="nil"/>
+          <w:right w:val="nil"/>
+          <w:between w:val="nil"/>
+        </w:pBdr>
+        <w:ind w:left="2160" w:firstLine="0"/>
+      </w:pPr>
     </w:p>
     <w:p>
       <w:pPr>
@@ -4371,7 +3863,7 @@
       <w:bookmarkStart w:id="30" w:name="_siexswzh4h03" w:colFirst="0" w:colLast="0"/>
       <w:bookmarkEnd w:id="30"/>
       <w:r>
-        <w:t>&lt;Object #2&gt;</w:t>
+        <w:t>Planning Phase</w:t>
       </w:r>
     </w:p>
     <w:p>
@@ -4389,7 +3881,7 @@
         </w:pBdr>
       </w:pPr>
       <w:r>
-        <w:t>Time Scale</w:t>
+        <w:t>couple of weeks or maybe more</w:t>
       </w:r>
     </w:p>
     <w:p>
@@ -4407,7 +3899,7 @@
         </w:pBdr>
       </w:pPr>
       <w:r>
-        <w:t>Milestone 1</w:t>
+        <w:t>Break down the game into major milestones or development phases.</w:t>
       </w:r>
     </w:p>
     <w:p>
@@ -4425,7 +3917,73 @@
         </w:pBdr>
       </w:pPr>
       <w:r>
-        <w:t>Milestone 2</w:t>
+        <w:t xml:space="preserve">Define the tasks required for each milestone and estimate their </w:t>
+      </w:r>
+      <w:proofErr w:type="spellStart"/>
+      <w:r>
+        <w:t>timeframes.</w:t>
+      </w:r>
+      <w:proofErr w:type="spellEnd"/>
+    </w:p>
+    <w:p>
+      <w:pPr>
+        <w:pBdr>
+          <w:top w:val="nil"/>
+          <w:left w:val="nil"/>
+          <w:bottom w:val="nil"/>
+          <w:right w:val="nil"/>
+          <w:between w:val="nil"/>
+        </w:pBdr>
+        <w:ind w:left="2160" w:firstLine="0"/>
+      </w:pPr>
+    </w:p>
+    <w:p>
+      <w:pPr>
+        <w:pBdr>
+          <w:top w:val="nil"/>
+          <w:left w:val="nil"/>
+          <w:bottom w:val="nil"/>
+          <w:right w:val="nil"/>
+          <w:between w:val="nil"/>
+        </w:pBdr>
+        <w:ind w:left="0" w:firstLine="0"/>
+      </w:pPr>
+    </w:p>
+    <w:p>
+      <w:pPr>
+        <w:pStyle w:val="Otsikko2"/>
+        <w:numPr>
+          <w:ilvl w:val="0"/>
+          <w:numId w:val="1"/>
+        </w:numPr>
+        <w:pBdr>
+          <w:top w:val="nil"/>
+          <w:left w:val="nil"/>
+          <w:bottom w:val="nil"/>
+          <w:right w:val="nil"/>
+          <w:between w:val="nil"/>
+        </w:pBdr>
+      </w:pPr>
+      <w:r>
+        <w:t>Prototype Development</w:t>
+      </w:r>
+    </w:p>
+    <w:p>
+      <w:pPr>
+        <w:numPr>
+          <w:ilvl w:val="1"/>
+          <w:numId w:val="1"/>
+        </w:numPr>
+        <w:pBdr>
+          <w:top w:val="nil"/>
+          <w:left w:val="nil"/>
+          <w:bottom w:val="nil"/>
+          <w:right w:val="nil"/>
+          <w:between w:val="nil"/>
+        </w:pBdr>
+      </w:pPr>
+      <w:r>
+        <w:t>2 months</w:t>
       </w:r>
     </w:p>
     <w:p>
@@ -4443,8 +4001,43 @@
         </w:pBdr>
       </w:pPr>
       <w:r>
-        <w:t>Etc.</w:t>
-      </w:r>
+        <w:t>Create a functional prototype that showcases the core gameplay mechanics.</w:t>
+      </w:r>
+    </w:p>
+    <w:p>
+      <w:pPr>
+        <w:numPr>
+          <w:ilvl w:val="2"/>
+          <w:numId w:val="1"/>
+        </w:numPr>
+        <w:pBdr>
+          <w:top w:val="nil"/>
+          <w:left w:val="nil"/>
+          <w:bottom w:val="nil"/>
+          <w:right w:val="nil"/>
+          <w:between w:val="nil"/>
+        </w:pBdr>
+      </w:pPr>
+      <w:r>
+        <w:t xml:space="preserve">Test and iterate on the prototype to ensure the mechanics are fun and </w:t>
+      </w:r>
+      <w:proofErr w:type="spellStart"/>
+      <w:r>
+        <w:t>engaging.</w:t>
+      </w:r>
+      <w:proofErr w:type="spellEnd"/>
+    </w:p>
+    <w:p>
+      <w:pPr>
+        <w:pBdr>
+          <w:top w:val="nil"/>
+          <w:left w:val="nil"/>
+          <w:bottom w:val="nil"/>
+          <w:right w:val="nil"/>
+          <w:between w:val="nil"/>
+        </w:pBdr>
+        <w:ind w:left="2160" w:firstLine="0"/>
+      </w:pPr>
     </w:p>
     <w:p>
       <w:pPr>
@@ -4473,10 +4066,10 @@
           <w:between w:val="nil"/>
         </w:pBdr>
       </w:pPr>
-      <w:bookmarkStart w:id="31" w:name="_qc88qqkb1sz" w:colFirst="0" w:colLast="0"/>
+      <w:bookmarkStart w:id="31" w:name="_zhrqm62dgad7" w:colFirst="0" w:colLast="0"/>
       <w:bookmarkEnd w:id="31"/>
       <w:r>
-        <w:t>&lt;Object #3&gt;</w:t>
+        <w:t>Production Phase</w:t>
       </w:r>
     </w:p>
     <w:p>
@@ -4494,7 +4087,7 @@
         </w:pBdr>
       </w:pPr>
       <w:r>
-        <w:t>Time Scale</w:t>
+        <w:t>weeks or maybe month</w:t>
       </w:r>
     </w:p>
     <w:p>
@@ -4512,7 +4105,7 @@
         </w:pBdr>
       </w:pPr>
       <w:r>
-        <w:t>Milestone 1</w:t>
+        <w:t>Divide the development into iterative sprints or cycles.</w:t>
       </w:r>
     </w:p>
     <w:p>
@@ -4530,7 +4123,7 @@
         </w:pBdr>
       </w:pPr>
       <w:r>
-        <w:t>Milestone 2</w:t>
+        <w:t>Allocate tasks to your team members based on their expertise.</w:t>
       </w:r>
     </w:p>
     <w:p>
@@ -4548,112 +4141,7 @@
         </w:pBdr>
       </w:pPr>
       <w:r>
-        <w:t>Etc.</w:t>
-      </w:r>
-    </w:p>
-    <w:p>
-      <w:pPr>
-        <w:pBdr>
-          <w:top w:val="nil"/>
-          <w:left w:val="nil"/>
-          <w:bottom w:val="nil"/>
-          <w:right w:val="nil"/>
-          <w:between w:val="nil"/>
-        </w:pBdr>
-        <w:ind w:left="0" w:firstLine="0"/>
-      </w:pPr>
-    </w:p>
-    <w:p>
-      <w:pPr>
-        <w:pStyle w:val="Otsikko2"/>
-        <w:numPr>
-          <w:ilvl w:val="0"/>
-          <w:numId w:val="1"/>
-        </w:numPr>
-        <w:pBdr>
-          <w:top w:val="nil"/>
-          <w:left w:val="nil"/>
-          <w:bottom w:val="nil"/>
-          <w:right w:val="nil"/>
-          <w:between w:val="nil"/>
-        </w:pBdr>
-      </w:pPr>
-      <w:bookmarkStart w:id="32" w:name="_zhrqm62dgad7" w:colFirst="0" w:colLast="0"/>
-      <w:bookmarkEnd w:id="32"/>
-      <w:r>
-        <w:t>&lt;Object #4&gt;</w:t>
-      </w:r>
-    </w:p>
-    <w:p>
-      <w:pPr>
-        <w:numPr>
-          <w:ilvl w:val="1"/>
-          <w:numId w:val="1"/>
-        </w:numPr>
-        <w:pBdr>
-          <w:top w:val="nil"/>
-          <w:left w:val="nil"/>
-          <w:bottom w:val="nil"/>
-          <w:right w:val="nil"/>
-          <w:between w:val="nil"/>
-        </w:pBdr>
-      </w:pPr>
-      <w:r>
-        <w:t>Time Scale</w:t>
-      </w:r>
-    </w:p>
-    <w:p>
-      <w:pPr>
-        <w:numPr>
-          <w:ilvl w:val="2"/>
-          <w:numId w:val="1"/>
-        </w:numPr>
-        <w:pBdr>
-          <w:top w:val="nil"/>
-          <w:left w:val="nil"/>
-          <w:bottom w:val="nil"/>
-          <w:right w:val="nil"/>
-          <w:between w:val="nil"/>
-        </w:pBdr>
-      </w:pPr>
-      <w:r>
-        <w:t>Milestone 1</w:t>
-      </w:r>
-    </w:p>
-    <w:p>
-      <w:pPr>
-        <w:numPr>
-          <w:ilvl w:val="2"/>
-          <w:numId w:val="1"/>
-        </w:numPr>
-        <w:pBdr>
-          <w:top w:val="nil"/>
-          <w:left w:val="nil"/>
-          <w:bottom w:val="nil"/>
-          <w:right w:val="nil"/>
-          <w:between w:val="nil"/>
-        </w:pBdr>
-      </w:pPr>
-      <w:r>
-        <w:t>Milestone 2</w:t>
-      </w:r>
-    </w:p>
-    <w:p>
-      <w:pPr>
-        <w:numPr>
-          <w:ilvl w:val="2"/>
-          <w:numId w:val="1"/>
-        </w:numPr>
-        <w:pBdr>
-          <w:top w:val="nil"/>
-          <w:left w:val="nil"/>
-          <w:bottom w:val="nil"/>
-          <w:right w:val="nil"/>
-          <w:between w:val="nil"/>
-        </w:pBdr>
-      </w:pPr>
-      <w:r>
-        <w:t>Etc.</w:t>
+        <w:t>Develop the game in stages, implementing features, levels, and assets.</w:t>
       </w:r>
     </w:p>
     <w:sectPr>
@@ -4766,6 +4254,120 @@
       </w:pBdr>
       <w:jc w:val="right"/>
     </w:pPr>
+    <w:r>
+      <w:tab/>
+    </w:r>
+    <w:r>
+      <w:tab/>
+    </w:r>
+    <w:r>
+      <w:tab/>
+    </w:r>
+    <w:r>
+      <w:tab/>
+    </w:r>
+    <w:r>
+      <w:tab/>
+    </w:r>
+    <w:r>
+      <w:tab/>
+    </w:r>
+    <w:r>
+      <w:tab/>
+    </w:r>
+    <w:r>
+      <w:tab/>
+    </w:r>
+    <w:r>
+      <w:tab/>
+    </w:r>
+    <w:r>
+      <w:tab/>
+    </w:r>
+    <w:r>
+      <w:tab/>
+    </w:r>
+    <w:r>
+      <w:tab/>
+    </w:r>
+    <w:r>
+      <w:tab/>
+    </w:r>
+    <w:r>
+      <w:tab/>
+    </w:r>
+    <w:r>
+      <w:tab/>
+    </w:r>
+    <w:r>
+      <w:tab/>
+    </w:r>
+    <w:r>
+      <w:tab/>
+    </w:r>
+    <w:r>
+      <w:tab/>
+    </w:r>
+    <w:r>
+      <w:tab/>
+    </w:r>
+    <w:r>
+      <w:tab/>
+    </w:r>
+    <w:r>
+      <w:tab/>
+    </w:r>
+    <w:r>
+      <w:tab/>
+    </w:r>
+    <w:r>
+      <w:tab/>
+    </w:r>
+    <w:r>
+      <w:tab/>
+    </w:r>
+    <w:r>
+      <w:tab/>
+    </w:r>
+    <w:r>
+      <w:tab/>
+    </w:r>
+    <w:r>
+      <w:tab/>
+    </w:r>
+    <w:r>
+      <w:tab/>
+    </w:r>
+    <w:r>
+      <w:tab/>
+    </w:r>
+    <w:r>
+      <w:tab/>
+    </w:r>
+    <w:r>
+      <w:tab/>
+    </w:r>
+    <w:r>
+      <w:tab/>
+    </w:r>
+    <w:r>
+      <w:tab/>
+    </w:r>
+    <w:r>
+      <w:tab/>
+    </w:r>
+    <w:r>
+      <w:tab/>
+    </w:r>
+    <w:r>
+      <w:tab/>
+    </w:r>
+    <w:r>
+      <w:tab/>
+    </w:r>
+    <w:r>
+      <w:tab/>
+    </w:r>
   </w:p>
   <w:p>
     <w:pPr>
@@ -4779,7 +4381,7 @@
       <w:jc w:val="right"/>
     </w:pPr>
     <w:r>
-      <w:t>&lt;Game Name Here&gt;</w:t>
+      <w:t>ALIEN ATTACK</w:t>
     </w:r>
   </w:p>
 </w:hdr>
@@ -5565,6 +5167,61 @@
       <w:contextualSpacing/>
     </w:pPr>
   </w:style>
+  <w:style w:type="character" w:styleId="Voimakas">
+    <w:name w:val="Strong"/>
+    <w:basedOn w:val="Kappaleenoletusfontti"/>
+    <w:uiPriority w:val="22"/>
+    <w:qFormat/>
+    <w:rsid w:val="00603FD1"/>
+    <w:rPr>
+      <w:b/>
+      <w:bCs/>
+    </w:rPr>
+  </w:style>
+  <w:style w:type="paragraph" w:styleId="Yltunniste">
+    <w:name w:val="header"/>
+    <w:basedOn w:val="Normaali"/>
+    <w:link w:val="YltunnisteChar"/>
+    <w:uiPriority w:val="99"/>
+    <w:unhideWhenUsed/>
+    <w:rsid w:val="0065307D"/>
+    <w:pPr>
+      <w:tabs>
+        <w:tab w:val="center" w:pos="4819"/>
+        <w:tab w:val="right" w:pos="9638"/>
+      </w:tabs>
+      <w:spacing w:line="240" w:lineRule="auto"/>
+    </w:pPr>
+  </w:style>
+  <w:style w:type="character" w:customStyle="1" w:styleId="YltunnisteChar">
+    <w:name w:val="Ylätunniste Char"/>
+    <w:basedOn w:val="Kappaleenoletusfontti"/>
+    <w:link w:val="Yltunniste"/>
+    <w:uiPriority w:val="99"/>
+    <w:rsid w:val="0065307D"/>
+  </w:style>
+  <w:style w:type="paragraph" w:styleId="Alatunniste">
+    <w:name w:val="footer"/>
+    <w:basedOn w:val="Normaali"/>
+    <w:link w:val="AlatunnisteChar"/>
+    <w:uiPriority w:val="99"/>
+    <w:unhideWhenUsed/>
+    <w:rsid w:val="0065307D"/>
+    <w:pPr>
+      <w:tabs>
+        <w:tab w:val="center" w:pos="4819"/>
+        <w:tab w:val="right" w:pos="9638"/>
+      </w:tabs>
+      <w:spacing w:line="240" w:lineRule="auto"/>
+    </w:pPr>
+  </w:style>
+  <w:style w:type="character" w:customStyle="1" w:styleId="AlatunnisteChar">
+    <w:name w:val="Alatunniste Char"/>
+    <w:basedOn w:val="Kappaleenoletusfontti"/>
+    <w:link w:val="Alatunniste"/>
+    <w:uiPriority w:val="99"/>
+    <w:rsid w:val="0065307D"/>
+  </w:style>
 </w:styles>
 </file>
 

</xml_diff>